<commit_message>
Incorporate feedback on PRS complaint in #20
</commit_message>
<xml_diff>
--- a/docassemble/StudentEvaluations/data/templates/prs_complaint_template_language_access.docx
+++ b/docassemble/StudentEvaluations/data/templates/prs_complaint_template_language_access.docx
@@ -22,56 +22,55 @@
           <w:szCs w:val="24"/>
           <w:u w:val="single"/>
         </w:rPr>
-        <w:t xml:space="preserve">Parent PRS Complaint Form: </w:t>
-      </w:r>
-      <w:r>
-        <w:rPr>
-          <w:rFonts w:ascii="Times New Roman" w:eastAsia="Times New Roman" w:hAnsi="Times New Roman" w:cs="Times New Roman"/>
-          <w:b/>
+        <w:t>Parent PRS Complaint Form: Language Access</w:t>
+      </w:r>
+    </w:p>
+    <w:p>
+      <w:pPr>
+        <w:spacing w:after="0" w:line="240" w:lineRule="auto"/>
+        <w:rPr>
+          <w:rFonts w:ascii="Times New Roman" w:eastAsia="Times New Roman" w:hAnsi="Times New Roman" w:cs="Times New Roman"/>
+          <w:sz w:val="24"/>
+          <w:szCs w:val="24"/>
+        </w:rPr>
+      </w:pPr>
+    </w:p>
+    <w:p>
+      <w:pPr>
+        <w:spacing w:after="0" w:line="240" w:lineRule="auto"/>
+        <w:rPr>
+          <w:rFonts w:ascii="Times New Roman" w:eastAsia="Times New Roman" w:hAnsi="Times New Roman" w:cs="Times New Roman"/>
+          <w:sz w:val="24"/>
+          <w:szCs w:val="24"/>
+        </w:rPr>
+      </w:pPr>
+    </w:p>
+    <w:p>
+      <w:pPr>
+        <w:spacing w:after="0" w:line="240" w:lineRule="auto"/>
+        <w:rPr>
+          <w:rFonts w:ascii="Times New Roman" w:eastAsia="Times New Roman" w:hAnsi="Times New Roman" w:cs="Times New Roman"/>
           <w:sz w:val="24"/>
           <w:szCs w:val="24"/>
           <w:u w:val="single"/>
         </w:rPr>
-        <w:t>Language Access</w:t>
-      </w:r>
-    </w:p>
-    <w:p>
-      <w:pPr>
-        <w:spacing w:after="0" w:line="240" w:lineRule="auto"/>
-        <w:rPr>
-          <w:rFonts w:ascii="Times New Roman" w:eastAsia="Times New Roman" w:hAnsi="Times New Roman" w:cs="Times New Roman"/>
-          <w:sz w:val="24"/>
-          <w:szCs w:val="24"/>
-        </w:rPr>
-      </w:pPr>
-    </w:p>
-    <w:p>
-      <w:pPr>
-        <w:spacing w:after="0" w:line="240" w:lineRule="auto"/>
-        <w:rPr>
-          <w:rFonts w:ascii="Times New Roman" w:eastAsia="Times New Roman" w:hAnsi="Times New Roman" w:cs="Times New Roman"/>
-          <w:sz w:val="24"/>
-          <w:szCs w:val="24"/>
-        </w:rPr>
-      </w:pPr>
-    </w:p>
-    <w:p>
-      <w:pPr>
-        <w:spacing w:after="0" w:line="240" w:lineRule="auto"/>
+      </w:pPr>
+      <w:r>
+        <w:rPr>
+          <w:rFonts w:ascii="Times New Roman" w:eastAsia="Times New Roman" w:hAnsi="Times New Roman" w:cs="Times New Roman"/>
+          <w:sz w:val="24"/>
+          <w:szCs w:val="24"/>
+        </w:rPr>
+        <w:t xml:space="preserve">Date: </w:t>
+      </w:r>
+      <w:r>
         <w:rPr>
           <w:rFonts w:ascii="Times New Roman" w:eastAsia="Times New Roman" w:hAnsi="Times New Roman" w:cs="Times New Roman"/>
           <w:sz w:val="24"/>
           <w:szCs w:val="24"/>
           <w:u w:val="single"/>
         </w:rPr>
-      </w:pPr>
-      <w:r>
-        <w:rPr>
-          <w:rFonts w:ascii="Times New Roman" w:eastAsia="Times New Roman" w:hAnsi="Times New Roman" w:cs="Times New Roman"/>
-          <w:sz w:val="24"/>
-          <w:szCs w:val="24"/>
-        </w:rPr>
-        <w:t xml:space="preserve">Date: </w:t>
+        <w:t>{{ today()</w:t>
       </w:r>
       <w:r>
         <w:rPr>
@@ -80,18 +79,35 @@
           <w:szCs w:val="24"/>
           <w:u w:val="single"/>
         </w:rPr>
-        <w:t>{{ format_date(today()) }}</w:t>
-      </w:r>
-    </w:p>
-    <w:p>
-      <w:pPr>
-        <w:spacing w:after="0" w:line="240" w:lineRule="auto"/>
-        <w:rPr>
-          <w:rFonts w:ascii="Times New Roman" w:eastAsia="Times New Roman" w:hAnsi="Times New Roman" w:cs="Times New Roman"/>
-          <w:sz w:val="24"/>
-          <w:szCs w:val="24"/>
-        </w:rPr>
-      </w:pPr>
+        <w:t>.format</w:t>
+      </w:r>
+      <w:r>
+        <w:rPr>
+          <w:rFonts w:ascii="Times New Roman" w:eastAsia="Times New Roman" w:hAnsi="Times New Roman" w:cs="Times New Roman"/>
+          <w:sz w:val="24"/>
+          <w:szCs w:val="24"/>
+          <w:u w:val="single"/>
+        </w:rPr>
+        <w:t xml:space="preserve"> </w:t>
+      </w:r>
+      <w:r>
+        <w:rPr>
+          <w:rFonts w:ascii="Times New Roman" w:eastAsia="Times New Roman" w:hAnsi="Times New Roman" w:cs="Times New Roman"/>
+          <w:sz w:val="24"/>
+          <w:szCs w:val="24"/>
+          <w:u w:val="single"/>
+        </w:rPr>
+        <w:t>(</w:t>
+      </w:r>
+      <w:r>
+        <w:rPr>
+          <w:rFonts w:ascii="Times New Roman" w:eastAsia="Times New Roman" w:hAnsi="Times New Roman" w:cs="Times New Roman"/>
+          <w:sz w:val="24"/>
+          <w:szCs w:val="24"/>
+          <w:u w:val="single"/>
+        </w:rPr>
+        <w:t>) }}</w:t>
+      </w:r>
     </w:p>
     <w:p>
       <w:pPr>
@@ -189,16 +205,6 @@
       <w:pPr>
         <w:spacing w:after="0" w:line="240" w:lineRule="auto"/>
         <w:rPr>
-          <w:rFonts w:ascii="Times New Roman" w:eastAsia="Times New Roman" w:hAnsi="Times New Roman" w:cs="Times New Roman"/>
-          <w:sz w:val="24"/>
-          <w:szCs w:val="24"/>
-        </w:rPr>
-      </w:pPr>
-    </w:p>
-    <w:p>
-      <w:pPr>
-        <w:spacing w:after="0" w:line="240" w:lineRule="auto"/>
-        <w:rPr>
           <w:rFonts w:ascii="Times New Roman" w:hAnsi="Times New Roman" w:cs="Times New Roman"/>
           <w:sz w:val="24"/>
           <w:szCs w:val="24"/>
@@ -218,15 +224,7 @@
           <w:sz w:val="24"/>
           <w:szCs w:val="24"/>
         </w:rPr>
-        <w:t>to Provide Adequate I</w:t>
-      </w:r>
-      <w:r>
-        <w:rPr>
-          <w:rFonts w:ascii="Times New Roman" w:hAnsi="Times New Roman" w:cs="Times New Roman"/>
-          <w:sz w:val="24"/>
-          <w:szCs w:val="24"/>
-        </w:rPr>
-        <w:t>nterpretation and</w:t>
+        <w:t>to Provide Adequate Interpretation and</w:t>
       </w:r>
       <w:r>
         <w:rPr>
@@ -242,15 +240,73 @@
           <w:sz w:val="24"/>
           <w:szCs w:val="24"/>
         </w:rPr>
+        <w:t xml:space="preserve"> Translation</w:t>
+      </w:r>
+      <w:r>
+        <w:rPr>
+          <w:rFonts w:ascii="Times New Roman" w:hAnsi="Times New Roman" w:cs="Times New Roman"/>
+          <w:sz w:val="24"/>
+          <w:szCs w:val="24"/>
+        </w:rPr>
         <w:t xml:space="preserve"> </w:t>
       </w:r>
-      <w:r>
-        <w:rPr>
-          <w:rFonts w:ascii="Times New Roman" w:hAnsi="Times New Roman" w:cs="Times New Roman"/>
-          <w:sz w:val="24"/>
-          <w:szCs w:val="24"/>
-        </w:rPr>
-        <w:t>Translation</w:t>
+    </w:p>
+    <w:p>
+      <w:pPr>
+        <w:spacing w:after="0" w:line="240" w:lineRule="auto"/>
+        <w:rPr>
+          <w:rFonts w:ascii="Times New Roman" w:hAnsi="Times New Roman" w:cs="Times New Roman"/>
+          <w:sz w:val="24"/>
+          <w:szCs w:val="24"/>
+        </w:rPr>
+      </w:pPr>
+    </w:p>
+    <w:p>
+      <w:pPr>
+        <w:spacing w:after="0" w:line="240" w:lineRule="auto"/>
+        <w:contextualSpacing/>
+        <w:rPr>
+          <w:rFonts w:ascii="Times New Roman" w:eastAsia="Times New Roman" w:hAnsi="Times New Roman" w:cs="Times New Roman"/>
+          <w:sz w:val="24"/>
+          <w:szCs w:val="24"/>
+          <w:u w:val="single"/>
+        </w:rPr>
+      </w:pPr>
+      <w:r>
+        <w:rPr>
+          <w:rFonts w:ascii="Times New Roman" w:eastAsia="Times New Roman" w:hAnsi="Times New Roman" w:cs="Times New Roman"/>
+          <w:sz w:val="24"/>
+          <w:szCs w:val="24"/>
+        </w:rPr>
+        <w:t xml:space="preserve">Name of School District: </w:t>
+      </w:r>
+      <w:r>
+        <w:rPr>
+          <w:rFonts w:ascii="Times New Roman" w:eastAsia="Times New Roman" w:hAnsi="Times New Roman" w:cs="Times New Roman"/>
+          <w:sz w:val="24"/>
+          <w:szCs w:val="24"/>
+          <w:u w:val="single"/>
+        </w:rPr>
+        <w:t>{{ school.district_name }}</w:t>
+      </w:r>
+    </w:p>
+    <w:p>
+      <w:pPr>
+        <w:spacing w:before="100" w:beforeAutospacing="1" w:after="100" w:afterAutospacing="1" w:line="240" w:lineRule="auto"/>
+        <w:contextualSpacing/>
+        <w:rPr>
+          <w:rFonts w:ascii="Times New Roman" w:hAnsi="Times New Roman" w:cs="Times New Roman"/>
+          <w:sz w:val="24"/>
+          <w:szCs w:val="24"/>
+        </w:rPr>
+      </w:pPr>
+      <w:r>
+        <w:rPr>
+          <w:rFonts w:ascii="Times New Roman" w:eastAsia="Times New Roman" w:hAnsi="Times New Roman" w:cs="Times New Roman"/>
+          <w:sz w:val="24"/>
+          <w:szCs w:val="24"/>
+        </w:rPr>
+        <w:t>Date of Birth of Student:</w:t>
       </w:r>
       <w:r>
         <w:rPr>
@@ -260,204 +316,386 @@
         </w:rPr>
         <w:t xml:space="preserve"> </w:t>
       </w:r>
-    </w:p>
-    <w:p>
-      <w:pPr>
-        <w:spacing w:after="0" w:line="240" w:lineRule="auto"/>
-        <w:rPr>
-          <w:rFonts w:ascii="Times New Roman" w:hAnsi="Times New Roman" w:cs="Times New Roman"/>
-          <w:sz w:val="24"/>
-          <w:szCs w:val="24"/>
-        </w:rPr>
-      </w:pPr>
-    </w:p>
-    <w:p>
-      <w:pPr>
-        <w:spacing w:after="0" w:line="240" w:lineRule="auto"/>
-        <w:rPr>
-          <w:rFonts w:ascii="Times New Roman" w:eastAsia="Times New Roman" w:hAnsi="Times New Roman" w:cs="Times New Roman"/>
+      <w:r>
+        <w:rPr>
+          <w:rFonts w:ascii="Times New Roman" w:hAnsi="Times New Roman" w:cs="Times New Roman"/>
           <w:sz w:val="24"/>
           <w:szCs w:val="24"/>
           <w:u w:val="single"/>
         </w:rPr>
-      </w:pPr>
-      <w:r>
-        <w:rPr>
-          <w:rFonts w:ascii="Times New Roman" w:eastAsia="Times New Roman" w:hAnsi="Times New Roman" w:cs="Times New Roman"/>
-          <w:sz w:val="24"/>
-          <w:szCs w:val="24"/>
-        </w:rPr>
-        <w:t xml:space="preserve">Name of School District: </w:t>
-      </w:r>
-      <w:r>
-        <w:rPr>
-          <w:rFonts w:ascii="Times New Roman" w:eastAsia="Times New Roman" w:hAnsi="Times New Roman" w:cs="Times New Roman"/>
-          <w:sz w:val="24"/>
-          <w:szCs w:val="24"/>
-          <w:u w:val="single"/>
-        </w:rPr>
-        <w:t>{{ school.district_name }}</w:t>
-      </w:r>
-    </w:p>
-    <w:p>
-      <w:pPr>
-        <w:spacing w:after="0" w:line="240" w:lineRule="auto"/>
-        <w:rPr>
-          <w:rFonts w:ascii="Times New Roman" w:eastAsia="Times New Roman" w:hAnsi="Times New Roman" w:cs="Times New Roman"/>
-          <w:sz w:val="24"/>
-          <w:szCs w:val="24"/>
-          <w:u w:val="single"/>
-        </w:rPr>
-      </w:pPr>
-    </w:p>
-    <w:p>
-      <w:pPr>
-        <w:spacing w:before="240" w:after="240" w:line="240" w:lineRule="auto"/>
-        <w:rPr>
-          <w:rFonts w:ascii="Times New Roman" w:eastAsia="Times New Roman" w:hAnsi="Times New Roman" w:cs="Times New Roman"/>
-          <w:sz w:val="24"/>
-          <w:szCs w:val="24"/>
-        </w:rPr>
-      </w:pPr>
-      <w:r>
-        <w:rPr>
-          <w:rFonts w:ascii="Times New Roman" w:eastAsia="Times New Roman" w:hAnsi="Times New Roman" w:cs="Times New Roman"/>
-          <w:sz w:val="24"/>
-          <w:szCs w:val="24"/>
-        </w:rPr>
-        <w:t>Dear Sir or Madam:</w:t>
-      </w:r>
-    </w:p>
-    <w:p>
-      <w:pPr>
-        <w:spacing w:after="0" w:line="240" w:lineRule="auto"/>
-        <w:rPr>
-          <w:rFonts w:ascii="Times New Roman" w:eastAsia="Times New Roman" w:hAnsi="Times New Roman" w:cs="Times New Roman"/>
-          <w:sz w:val="24"/>
-          <w:szCs w:val="24"/>
-        </w:rPr>
-      </w:pPr>
-      <w:r>
-        <w:rPr>
-          <w:rFonts w:ascii="Times New Roman" w:eastAsia="Times New Roman" w:hAnsi="Times New Roman" w:cs="Times New Roman"/>
-          <w:sz w:val="24"/>
-          <w:szCs w:val="24"/>
-        </w:rPr>
-        <w:t>I am filing this complaint because t</w:t>
-      </w:r>
-      <w:r>
-        <w:rPr>
-          <w:rFonts w:ascii="Times New Roman" w:eastAsia="Times New Roman" w:hAnsi="Times New Roman" w:cs="Times New Roman"/>
-          <w:sz w:val="24"/>
-          <w:szCs w:val="24"/>
-        </w:rPr>
-        <w:t xml:space="preserve">he </w:t>
-      </w:r>
-      <w:r>
-        <w:rPr>
-          <w:rFonts w:ascii="Times New Roman" w:eastAsia="Times New Roman" w:hAnsi="Times New Roman" w:cs="Times New Roman"/>
-          <w:sz w:val="24"/>
-          <w:szCs w:val="24"/>
-        </w:rPr>
-        <w:t>{{ school.district_name }}</w:t>
-      </w:r>
-      <w:r>
-        <w:rPr>
-          <w:rFonts w:ascii="Times New Roman" w:eastAsia="Times New Roman" w:hAnsi="Times New Roman" w:cs="Times New Roman"/>
-          <w:sz w:val="24"/>
-          <w:szCs w:val="24"/>
-        </w:rPr>
-        <w:t xml:space="preserve"> </w:t>
-      </w:r>
-      <w:r>
-        <w:rPr>
-          <w:rFonts w:ascii="Times New Roman" w:eastAsia="Times New Roman" w:hAnsi="Times New Roman" w:cs="Times New Roman"/>
-          <w:sz w:val="24"/>
-          <w:szCs w:val="24"/>
-        </w:rPr>
-        <w:t xml:space="preserve">school district failed to </w:t>
-      </w:r>
-      <w:r>
-        <w:rPr>
-          <w:rFonts w:ascii="Times New Roman" w:eastAsia="Times New Roman" w:hAnsi="Times New Roman" w:cs="Times New Roman"/>
-          <w:sz w:val="24"/>
-          <w:szCs w:val="24"/>
-        </w:rPr>
-        <w:t>provide me with adequate interpretation and/or translation for matters relating to my child</w:t>
-      </w:r>
-      <w:r>
-        <w:rPr>
-          <w:rFonts w:ascii="Times New Roman" w:eastAsia="Times New Roman" w:hAnsi="Times New Roman" w:cs="Times New Roman"/>
-          <w:sz w:val="24"/>
-          <w:szCs w:val="24"/>
-        </w:rPr>
-        <w:t xml:space="preserve"> {{ student }}</w:t>
-      </w:r>
-      <w:r>
-        <w:rPr>
-          <w:rFonts w:ascii="Times New Roman" w:eastAsia="Times New Roman" w:hAnsi="Times New Roman" w:cs="Times New Roman"/>
-          <w:sz w:val="24"/>
-          <w:szCs w:val="24"/>
-        </w:rPr>
-        <w:t>’s education</w:t>
-      </w:r>
-      <w:r>
-        <w:rPr>
-          <w:rFonts w:ascii="Times New Roman" w:eastAsia="Times New Roman" w:hAnsi="Times New Roman" w:cs="Times New Roman"/>
-          <w:sz w:val="24"/>
-          <w:szCs w:val="24"/>
-        </w:rPr>
-        <w:t xml:space="preserve"> in the primary language of </w:t>
-      </w:r>
-      <w:r>
-        <w:rPr>
-          <w:rFonts w:ascii="Times New Roman" w:eastAsia="Times New Roman" w:hAnsi="Times New Roman" w:cs="Times New Roman"/>
-          <w:sz w:val="24"/>
-          <w:szCs w:val="24"/>
-        </w:rPr>
-        <w:t>my</w:t>
-      </w:r>
-      <w:r>
-        <w:rPr>
-          <w:rFonts w:ascii="Times New Roman" w:eastAsia="Times New Roman" w:hAnsi="Times New Roman" w:cs="Times New Roman"/>
-          <w:sz w:val="24"/>
-          <w:szCs w:val="24"/>
-        </w:rPr>
-        <w:t xml:space="preserve"> home</w:t>
-      </w:r>
-      <w:r>
-        <w:rPr>
-          <w:rFonts w:ascii="Times New Roman" w:eastAsia="Times New Roman" w:hAnsi="Times New Roman" w:cs="Times New Roman"/>
-          <w:sz w:val="24"/>
-          <w:szCs w:val="24"/>
-        </w:rPr>
-        <w:t>.</w:t>
-      </w:r>
-      <w:r>
-        <w:rPr>
-          <w:rFonts w:ascii="Times New Roman" w:eastAsia="Times New Roman" w:hAnsi="Times New Roman" w:cs="Times New Roman"/>
-          <w:sz w:val="24"/>
-          <w:szCs w:val="24"/>
-        </w:rPr>
-        <w:t xml:space="preserve">{% if </w:t>
-      </w:r>
-      <w:r>
-        <w:rPr>
-          <w:rFonts w:ascii="Times New Roman" w:eastAsia="Times New Roman" w:hAnsi="Times New Roman" w:cs="Times New Roman"/>
-          <w:sz w:val="24"/>
-          <w:szCs w:val="24"/>
-        </w:rPr>
-        <w:t>add_introduc</w:t>
+        <w:t>{{ student.birthdate.format</w:t>
       </w:r>
       <w:bookmarkStart w:id="0" w:name="_GoBack"/>
       <w:bookmarkEnd w:id="0"/>
       <w:r>
         <w:rPr>
-          <w:rFonts w:ascii="Times New Roman" w:eastAsia="Times New Roman" w:hAnsi="Times New Roman" w:cs="Times New Roman"/>
-          <w:sz w:val="24"/>
-          <w:szCs w:val="24"/>
-        </w:rPr>
-        <w:t>tion</w:t>
+          <w:rFonts w:ascii="Times New Roman" w:hAnsi="Times New Roman" w:cs="Times New Roman"/>
+          <w:sz w:val="24"/>
+          <w:szCs w:val="24"/>
+          <w:u w:val="single"/>
+        </w:rPr>
+        <w:t>() }}</w:t>
+      </w:r>
+    </w:p>
+    <w:p>
+      <w:pPr>
+        <w:spacing w:before="100" w:beforeAutospacing="1" w:after="100" w:afterAutospacing="1" w:line="240" w:lineRule="auto"/>
+        <w:contextualSpacing/>
+        <w:rPr>
+          <w:rFonts w:ascii="Times New Roman" w:eastAsia="Times New Roman" w:hAnsi="Times New Roman" w:cs="Times New Roman"/>
+          <w:sz w:val="24"/>
+          <w:szCs w:val="24"/>
+        </w:rPr>
+      </w:pPr>
+      <w:r>
+        <w:rPr>
+          <w:rFonts w:ascii="Times New Roman" w:eastAsia="Times New Roman" w:hAnsi="Times New Roman" w:cs="Times New Roman"/>
+          <w:sz w:val="24"/>
+          <w:szCs w:val="24"/>
+        </w:rPr>
+        <w:t xml:space="preserve">Student’s Program: </w:t>
+      </w:r>
+      <w:r>
+        <w:rPr>
+          <w:rFonts w:ascii="Times New Roman" w:eastAsia="Times New Roman" w:hAnsi="Times New Roman" w:cs="Times New Roman"/>
+          <w:sz w:val="24"/>
+          <w:szCs w:val="24"/>
+        </w:rPr>
+        <w:t xml:space="preserve">{{ </w:t>
+      </w:r>
+      <w:r>
+        <w:rPr>
+          <w:rFonts w:ascii="Times New Roman" w:eastAsia="Times New Roman" w:hAnsi="Times New Roman" w:cs="Times New Roman"/>
+          <w:sz w:val="24"/>
+          <w:szCs w:val="24"/>
+        </w:rPr>
+        <w:t>student.classroom_type</w:t>
+      </w:r>
+      <w:r>
+        <w:rPr>
+          <w:rFonts w:ascii="Times New Roman" w:eastAsia="Times New Roman" w:hAnsi="Times New Roman" w:cs="Times New Roman"/>
+          <w:sz w:val="24"/>
+          <w:szCs w:val="24"/>
+        </w:rPr>
+        <w:t xml:space="preserve"> }}</w:t>
+      </w:r>
+    </w:p>
+    <w:p>
+      <w:pPr>
+        <w:spacing w:before="100" w:beforeAutospacing="1" w:after="100" w:afterAutospacing="1" w:line="240" w:lineRule="auto"/>
+        <w:contextualSpacing/>
+        <w:rPr>
+          <w:rFonts w:ascii="Times New Roman" w:eastAsia="Times New Roman" w:hAnsi="Times New Roman" w:cs="Times New Roman"/>
+          <w:sz w:val="24"/>
+          <w:szCs w:val="24"/>
+        </w:rPr>
+      </w:pPr>
+      <w:r>
+        <w:rPr>
+          <w:rFonts w:ascii="Times New Roman" w:eastAsia="Times New Roman" w:hAnsi="Times New Roman" w:cs="Times New Roman"/>
+          <w:sz w:val="24"/>
+          <w:szCs w:val="24"/>
+        </w:rPr>
+        <w:t>Student’s Primary Language: {{ student.</w:t>
+      </w:r>
+      <w:r>
+        <w:rPr>
+          <w:rFonts w:ascii="Times New Roman" w:eastAsia="Times New Roman" w:hAnsi="Times New Roman" w:cs="Times New Roman"/>
+          <w:sz w:val="24"/>
+          <w:szCs w:val="24"/>
+        </w:rPr>
+        <w:t>language }}</w:t>
+      </w:r>
+    </w:p>
+    <w:p>
+      <w:pPr>
+        <w:spacing w:before="100" w:beforeAutospacing="1" w:after="100" w:afterAutospacing="1" w:line="240" w:lineRule="auto"/>
+        <w:contextualSpacing/>
+        <w:rPr>
+          <w:rFonts w:ascii="Times New Roman" w:eastAsia="Times New Roman" w:hAnsi="Times New Roman" w:cs="Times New Roman"/>
+          <w:sz w:val="24"/>
+          <w:szCs w:val="24"/>
+        </w:rPr>
+      </w:pPr>
+      <w:r>
+        <w:rPr>
+          <w:rFonts w:ascii="Times New Roman" w:eastAsia="Times New Roman" w:hAnsi="Times New Roman" w:cs="Times New Roman"/>
+          <w:sz w:val="24"/>
+          <w:szCs w:val="24"/>
+        </w:rPr>
+        <w:t>Date received in ESE:</w:t>
+      </w:r>
+    </w:p>
+    <w:p>
+      <w:pPr>
+        <w:spacing w:before="100" w:beforeAutospacing="1" w:after="100" w:afterAutospacing="1" w:line="240" w:lineRule="auto"/>
+        <w:contextualSpacing/>
+        <w:rPr>
+          <w:rFonts w:ascii="Times New Roman" w:eastAsia="Times New Roman" w:hAnsi="Times New Roman" w:cs="Times New Roman"/>
+          <w:sz w:val="24"/>
+          <w:szCs w:val="24"/>
+        </w:rPr>
+      </w:pPr>
+      <w:r>
+        <w:rPr>
+          <w:rFonts w:ascii="Times New Roman" w:eastAsia="Times New Roman" w:hAnsi="Times New Roman" w:cs="Times New Roman"/>
+          <w:sz w:val="24"/>
+          <w:szCs w:val="24"/>
+        </w:rPr>
+        <w:t>60-Day Date:</w:t>
+      </w:r>
+    </w:p>
+    <w:p>
+      <w:pPr>
+        <w:spacing w:before="100" w:beforeAutospacing="1" w:after="100" w:afterAutospacing="1" w:line="240" w:lineRule="auto"/>
+        <w:contextualSpacing/>
+        <w:rPr>
+          <w:rFonts w:ascii="Times New Roman" w:eastAsia="Times New Roman" w:hAnsi="Times New Roman" w:cs="Times New Roman"/>
+          <w:sz w:val="24"/>
+          <w:szCs w:val="24"/>
+        </w:rPr>
+      </w:pPr>
+      <w:r>
+        <w:rPr>
+          <w:rFonts w:ascii="Times New Roman" w:eastAsia="Times New Roman" w:hAnsi="Times New Roman" w:cs="Times New Roman"/>
+          <w:sz w:val="24"/>
+          <w:szCs w:val="24"/>
+        </w:rPr>
+        <w:t>Are any of these concerns currently being addressed by Mediation or a Hearing in the Bureau of Special Education Appeals (BSEA)?</w:t>
+      </w:r>
+      <w:r>
+        <w:rPr>
+          <w:rFonts w:ascii="Times New Roman" w:eastAsia="Times New Roman" w:hAnsi="Times New Roman" w:cs="Times New Roman"/>
+          <w:sz w:val="24"/>
+          <w:szCs w:val="24"/>
+        </w:rPr>
+        <w:t xml:space="preserve"> </w:t>
+      </w:r>
+      <w:r>
+        <w:rPr>
+          <w:rFonts w:ascii="Times New Roman" w:eastAsia="Times New Roman" w:hAnsi="Times New Roman" w:cs="Times New Roman"/>
+          <w:sz w:val="24"/>
+          <w:szCs w:val="24"/>
+          <w:u w:val="single"/>
+        </w:rPr>
+        <w:t>{{ yesno(hearing_in_bsea) }}</w:t>
+      </w:r>
+      <w:r>
+        <w:rPr>
+          <w:rFonts w:ascii="Times New Roman" w:eastAsia="Times New Roman" w:hAnsi="Times New Roman" w:cs="Times New Roman"/>
+          <w:sz w:val="24"/>
+          <w:szCs w:val="24"/>
+          <w:u w:val="single"/>
+        </w:rPr>
+        <w:t>.</w:t>
+      </w:r>
+    </w:p>
+    <w:p>
+      <w:pPr>
+        <w:spacing w:before="100" w:beforeAutospacing="1" w:after="100" w:afterAutospacing="1" w:line="240" w:lineRule="auto"/>
+        <w:contextualSpacing/>
+        <w:rPr>
+          <w:rFonts w:ascii="Times New Roman" w:eastAsia="Times New Roman" w:hAnsi="Times New Roman" w:cs="Times New Roman"/>
+          <w:sz w:val="24"/>
+          <w:szCs w:val="24"/>
+        </w:rPr>
+      </w:pPr>
+      <w:r>
+        <w:rPr>
+          <w:rFonts w:ascii="Times New Roman" w:eastAsia="Times New Roman" w:hAnsi="Times New Roman" w:cs="Times New Roman"/>
+          <w:sz w:val="24"/>
+          <w:szCs w:val="24"/>
+        </w:rPr>
+        <w:t>If applicable, include any accommodations that the parent requires when communicating</w:t>
+      </w:r>
+      <w:r>
+        <w:rPr>
+          <w:rFonts w:ascii="Times New Roman" w:eastAsia="Times New Roman" w:hAnsi="Times New Roman" w:cs="Times New Roman"/>
+          <w:sz w:val="24"/>
+          <w:szCs w:val="24"/>
+        </w:rPr>
+        <w:t>:</w:t>
+      </w:r>
+    </w:p>
+    <w:p>
+      <w:pPr>
+        <w:spacing w:before="100" w:beforeAutospacing="1" w:after="100" w:afterAutospacing="1" w:line="240" w:lineRule="auto"/>
+        <w:ind w:left="720"/>
+        <w:contextualSpacing/>
+        <w:rPr>
+          <w:rFonts w:ascii="Times New Roman" w:eastAsia="Times New Roman" w:hAnsi="Times New Roman" w:cs="Times New Roman"/>
+          <w:sz w:val="24"/>
+          <w:szCs w:val="24"/>
+        </w:rPr>
+      </w:pPr>
+      <w:r>
+        <w:rPr>
+          <w:rFonts w:ascii="Times New Roman" w:eastAsia="Times New Roman" w:hAnsi="Times New Roman" w:cs="Times New Roman"/>
+          <w:sz w:val="24"/>
+          <w:szCs w:val="24"/>
+        </w:rPr>
+        <w:t>{{ parent.accommodations }}</w:t>
+      </w:r>
+    </w:p>
+    <w:p>
+      <w:pPr>
+        <w:spacing w:after="0" w:line="240" w:lineRule="auto"/>
+        <w:contextualSpacing/>
+        <w:rPr>
+          <w:rFonts w:ascii="Times New Roman" w:eastAsia="Times New Roman" w:hAnsi="Times New Roman" w:cs="Times New Roman"/>
+          <w:sz w:val="24"/>
+          <w:szCs w:val="24"/>
+          <w:u w:val="single"/>
+        </w:rPr>
+      </w:pPr>
+      <w:r>
+        <w:rPr>
+          <w:rFonts w:ascii="Times New Roman" w:eastAsia="Times New Roman" w:hAnsi="Times New Roman" w:cs="Times New Roman"/>
+          <w:sz w:val="24"/>
+          <w:szCs w:val="24"/>
+        </w:rPr>
+        <w:t xml:space="preserve">Role of person filling out form, if it is not the parent: </w:t>
+      </w:r>
+      <w:r>
+        <w:rPr>
+          <w:rFonts w:ascii="Times New Roman" w:eastAsia="Times New Roman" w:hAnsi="Times New Roman" w:cs="Times New Roman"/>
+          <w:sz w:val="24"/>
+          <w:szCs w:val="24"/>
+          <w:u w:val="single"/>
+        </w:rPr>
+        <w:t>{{ requestor.right_to_send if requestor.right_to_send != "Parent" else "" }}</w:t>
+      </w:r>
+    </w:p>
+    <w:p>
+      <w:pPr>
+        <w:spacing w:before="240" w:after="240" w:line="240" w:lineRule="auto"/>
+        <w:rPr>
+          <w:rFonts w:ascii="Times New Roman" w:eastAsia="Times New Roman" w:hAnsi="Times New Roman" w:cs="Times New Roman"/>
+          <w:sz w:val="24"/>
+          <w:szCs w:val="24"/>
+        </w:rPr>
+      </w:pPr>
+      <w:r>
+        <w:rPr>
+          <w:rFonts w:ascii="Times New Roman" w:eastAsia="Times New Roman" w:hAnsi="Times New Roman" w:cs="Times New Roman"/>
+          <w:sz w:val="24"/>
+          <w:szCs w:val="24"/>
+        </w:rPr>
+        <w:t>Dear Sir or Madam:</w:t>
+      </w:r>
+    </w:p>
+    <w:p>
+      <w:pPr>
+        <w:spacing w:after="0" w:line="240" w:lineRule="auto"/>
+        <w:rPr>
+          <w:rFonts w:ascii="Times New Roman" w:eastAsia="Times New Roman" w:hAnsi="Times New Roman" w:cs="Times New Roman"/>
+          <w:sz w:val="24"/>
+          <w:szCs w:val="24"/>
+        </w:rPr>
+      </w:pPr>
+      <w:r>
+        <w:rPr>
+          <w:rFonts w:ascii="Times New Roman" w:eastAsia="Times New Roman" w:hAnsi="Times New Roman" w:cs="Times New Roman"/>
+          <w:sz w:val="24"/>
+          <w:szCs w:val="24"/>
+        </w:rPr>
+        <w:t>I am filing this complaint because t</w:t>
+      </w:r>
+      <w:r>
+        <w:rPr>
+          <w:rFonts w:ascii="Times New Roman" w:eastAsia="Times New Roman" w:hAnsi="Times New Roman" w:cs="Times New Roman"/>
+          <w:sz w:val="24"/>
+          <w:szCs w:val="24"/>
+        </w:rPr>
+        <w:t xml:space="preserve">he </w:t>
+      </w:r>
+      <w:r>
+        <w:rPr>
+          <w:rFonts w:ascii="Times New Roman" w:eastAsia="Times New Roman" w:hAnsi="Times New Roman" w:cs="Times New Roman"/>
+          <w:sz w:val="24"/>
+          <w:szCs w:val="24"/>
+        </w:rPr>
+        <w:t>{{ school.district_name }}</w:t>
+      </w:r>
+      <w:r>
+        <w:rPr>
+          <w:rFonts w:ascii="Times New Roman" w:eastAsia="Times New Roman" w:hAnsi="Times New Roman" w:cs="Times New Roman"/>
+          <w:sz w:val="24"/>
+          <w:szCs w:val="24"/>
+        </w:rPr>
+        <w:t xml:space="preserve"> </w:t>
+      </w:r>
+      <w:r>
+        <w:rPr>
+          <w:rFonts w:ascii="Times New Roman" w:eastAsia="Times New Roman" w:hAnsi="Times New Roman" w:cs="Times New Roman"/>
+          <w:sz w:val="24"/>
+          <w:szCs w:val="24"/>
+        </w:rPr>
+        <w:t xml:space="preserve">school district failed to </w:t>
+      </w:r>
+      <w:r>
+        <w:rPr>
+          <w:rFonts w:ascii="Times New Roman" w:eastAsia="Times New Roman" w:hAnsi="Times New Roman" w:cs="Times New Roman"/>
+          <w:sz w:val="24"/>
+          <w:szCs w:val="24"/>
+        </w:rPr>
+        <w:t>provide me with adequate interpretation and/or translation for matters relating to my child</w:t>
+      </w:r>
+      <w:r>
+        <w:rPr>
+          <w:rFonts w:ascii="Times New Roman" w:eastAsia="Times New Roman" w:hAnsi="Times New Roman" w:cs="Times New Roman"/>
+          <w:sz w:val="24"/>
+          <w:szCs w:val="24"/>
+        </w:rPr>
+        <w:t xml:space="preserve"> {{ student }}</w:t>
+      </w:r>
+      <w:r>
+        <w:rPr>
+          <w:rFonts w:ascii="Times New Roman" w:eastAsia="Times New Roman" w:hAnsi="Times New Roman" w:cs="Times New Roman"/>
+          <w:sz w:val="24"/>
+          <w:szCs w:val="24"/>
+        </w:rPr>
+        <w:t>’s education</w:t>
+      </w:r>
+      <w:r>
+        <w:rPr>
+          <w:rFonts w:ascii="Times New Roman" w:eastAsia="Times New Roman" w:hAnsi="Times New Roman" w:cs="Times New Roman"/>
+          <w:sz w:val="24"/>
+          <w:szCs w:val="24"/>
+        </w:rPr>
+        <w:t xml:space="preserve"> in the primary language of </w:t>
+      </w:r>
+      <w:r>
+        <w:rPr>
+          <w:rFonts w:ascii="Times New Roman" w:eastAsia="Times New Roman" w:hAnsi="Times New Roman" w:cs="Times New Roman"/>
+          <w:sz w:val="24"/>
+          <w:szCs w:val="24"/>
+        </w:rPr>
+        <w:t>my</w:t>
+      </w:r>
+      <w:r>
+        <w:rPr>
+          <w:rFonts w:ascii="Times New Roman" w:eastAsia="Times New Roman" w:hAnsi="Times New Roman" w:cs="Times New Roman"/>
+          <w:sz w:val="24"/>
+          <w:szCs w:val="24"/>
+        </w:rPr>
+        <w:t xml:space="preserve"> home</w:t>
+      </w:r>
+      <w:r>
+        <w:rPr>
+          <w:rFonts w:ascii="Times New Roman" w:eastAsia="Times New Roman" w:hAnsi="Times New Roman" w:cs="Times New Roman"/>
+          <w:sz w:val="24"/>
+          <w:szCs w:val="24"/>
+        </w:rPr>
+        <w:t>.</w:t>
+      </w:r>
+      <w:r>
+        <w:rPr>
+          <w:rFonts w:ascii="Times New Roman" w:eastAsia="Times New Roman" w:hAnsi="Times New Roman" w:cs="Times New Roman"/>
+          <w:sz w:val="24"/>
+          <w:szCs w:val="24"/>
+        </w:rPr>
+        <w:t>{% if add_introduction</w:t>
       </w:r>
       <w:r>
         <w:rPr>
@@ -583,23 +821,7 @@
           <w:sz w:val="24"/>
           <w:szCs w:val="24"/>
         </w:rPr>
-        <w:t>{{ fix_punctuation(</w:t>
-      </w:r>
-      <w:r>
-        <w:rPr>
-          <w:rFonts w:ascii="Times New Roman" w:eastAsia="Times New Roman" w:hAnsi="Times New Roman" w:cs="Times New Roman"/>
-          <w:sz w:val="24"/>
-          <w:szCs w:val="24"/>
-        </w:rPr>
-        <w:t>how_notified_school_details</w:t>
-      </w:r>
-      <w:r>
-        <w:rPr>
-          <w:rFonts w:ascii="Times New Roman" w:eastAsia="Times New Roman" w:hAnsi="Times New Roman" w:cs="Times New Roman"/>
-          <w:sz w:val="24"/>
-          <w:szCs w:val="24"/>
-        </w:rPr>
-        <w:t>)</w:t>
+        <w:t>{{ fix_punctuation(how_notified_school_details)</w:t>
       </w:r>
       <w:r>
         <w:rPr>
@@ -736,7 +958,7 @@
       <w:pPr>
         <w:spacing w:after="0" w:line="240" w:lineRule="auto"/>
         <w:rPr>
-          <w:rFonts w:ascii="Times New Roman" w:hAnsi="Times New Roman" w:cs="Times New Roman"/>
+          <w:rFonts w:ascii="Times New Roman" w:eastAsia="Times New Roman" w:hAnsi="Times New Roman" w:cs="Times New Roman"/>
           <w:sz w:val="24"/>
           <w:szCs w:val="24"/>
         </w:rPr>
@@ -749,20 +971,51 @@
         </w:rPr>
         <w:t xml:space="preserve">The school district </w:t>
       </w:r>
-      <w:r>
-        <w:rPr>
-          <w:rFonts w:ascii="Times New Roman" w:eastAsia="Times New Roman" w:hAnsi="Times New Roman" w:cs="Times New Roman"/>
-          <w:sz w:val="24"/>
-          <w:szCs w:val="24"/>
-        </w:rPr>
-        <w:t xml:space="preserve">1) </w:t>
-      </w:r>
-      <w:r>
-        <w:rPr>
-          <w:rFonts w:ascii="Times New Roman" w:eastAsia="Times New Roman" w:hAnsi="Times New Roman" w:cs="Times New Roman"/>
-          <w:sz w:val="24"/>
-          <w:szCs w:val="24"/>
-        </w:rPr>
+    </w:p>
+    <w:p>
+      <w:pPr>
+        <w:pStyle w:val="ListParagraph"/>
+        <w:numPr>
+          <w:ilvl w:val="0"/>
+          <w:numId w:val="13"/>
+        </w:numPr>
+        <w:spacing w:after="0" w:line="240" w:lineRule="auto"/>
+        <w:rPr>
+          <w:rFonts w:ascii="Times New Roman" w:hAnsi="Times New Roman" w:cs="Times New Roman"/>
+          <w:sz w:val="24"/>
+          <w:szCs w:val="24"/>
+        </w:rPr>
+      </w:pPr>
+      <w:r>
+        <w:rPr>
+          <w:rFonts w:ascii="Times New Roman" w:hAnsi="Times New Roman" w:cs="Times New Roman"/>
+          <w:sz w:val="24"/>
+          <w:szCs w:val="24"/>
+        </w:rPr>
+        <w:t>{%p if translated_documents.untranslated() %}</w:t>
+      </w:r>
+    </w:p>
+    <w:p>
+      <w:pPr>
+        <w:pStyle w:val="ListParagraph"/>
+        <w:numPr>
+          <w:ilvl w:val="0"/>
+          <w:numId w:val="13"/>
+        </w:numPr>
+        <w:spacing w:after="0" w:line="240" w:lineRule="auto"/>
+        <w:rPr>
+          <w:rFonts w:ascii="Times New Roman" w:hAnsi="Times New Roman" w:cs="Times New Roman"/>
+          <w:sz w:val="24"/>
+          <w:szCs w:val="24"/>
+        </w:rPr>
+      </w:pPr>
+      <w:r>
+        <w:rPr>
+          <w:rFonts w:ascii="Times New Roman" w:eastAsia="Times New Roman" w:hAnsi="Times New Roman" w:cs="Times New Roman"/>
+          <w:sz w:val="24"/>
+          <w:szCs w:val="24"/>
+        </w:rPr>
+        <w:lastRenderedPageBreak/>
         <w:t>did not</w:t>
       </w:r>
       <w:r>
@@ -781,13 +1034,82 @@
         </w:rPr>
         <w:t>translate the following documents regarding my child’s education</w:t>
       </w:r>
-      <w:r>
-        <w:rPr>
-          <w:rFonts w:ascii="Times New Roman" w:eastAsia="Times New Roman" w:hAnsi="Times New Roman" w:cs="Times New Roman"/>
-          <w:sz w:val="24"/>
-          <w:szCs w:val="24"/>
-        </w:rPr>
-        <w:t xml:space="preserve"> or 2) did not translate the documents completely or adequately</w:t>
+    </w:p>
+    <w:p>
+      <w:pPr>
+        <w:pStyle w:val="ListParagraph"/>
+        <w:numPr>
+          <w:ilvl w:val="0"/>
+          <w:numId w:val="13"/>
+        </w:numPr>
+        <w:spacing w:after="0" w:line="240" w:lineRule="auto"/>
+        <w:rPr>
+          <w:rFonts w:ascii="Times New Roman" w:hAnsi="Times New Roman" w:cs="Times New Roman"/>
+          <w:sz w:val="24"/>
+          <w:szCs w:val="24"/>
+        </w:rPr>
+      </w:pPr>
+      <w:r>
+        <w:rPr>
+          <w:rFonts w:ascii="Times New Roman" w:eastAsia="Times New Roman" w:hAnsi="Times New Roman" w:cs="Times New Roman"/>
+          <w:sz w:val="24"/>
+          <w:szCs w:val="24"/>
+        </w:rPr>
+        <w:t>{%p endif %}</w:t>
+      </w:r>
+    </w:p>
+    <w:p>
+      <w:pPr>
+        <w:pStyle w:val="ListParagraph"/>
+        <w:numPr>
+          <w:ilvl w:val="0"/>
+          <w:numId w:val="13"/>
+        </w:numPr>
+        <w:spacing w:after="0" w:line="240" w:lineRule="auto"/>
+        <w:rPr>
+          <w:rFonts w:ascii="Times New Roman" w:hAnsi="Times New Roman" w:cs="Times New Roman"/>
+          <w:sz w:val="24"/>
+          <w:szCs w:val="24"/>
+        </w:rPr>
+      </w:pPr>
+      <w:r>
+        <w:rPr>
+          <w:rFonts w:ascii="Times New Roman" w:eastAsia="Times New Roman" w:hAnsi="Times New Roman" w:cs="Times New Roman"/>
+          <w:sz w:val="24"/>
+          <w:szCs w:val="24"/>
+        </w:rPr>
+        <w:t xml:space="preserve">{%p </w:t>
+      </w:r>
+      <w:r>
+        <w:rPr>
+          <w:rFonts w:ascii="Times New Roman" w:eastAsia="Times New Roman" w:hAnsi="Times New Roman" w:cs="Times New Roman"/>
+          <w:sz w:val="24"/>
+          <w:szCs w:val="24"/>
+        </w:rPr>
+        <w:t>if translated_documents.partially_translated() %}</w:t>
+      </w:r>
+    </w:p>
+    <w:p>
+      <w:pPr>
+        <w:pStyle w:val="ListParagraph"/>
+        <w:numPr>
+          <w:ilvl w:val="0"/>
+          <w:numId w:val="13"/>
+        </w:numPr>
+        <w:spacing w:after="0" w:line="240" w:lineRule="auto"/>
+        <w:rPr>
+          <w:rFonts w:ascii="Times New Roman" w:hAnsi="Times New Roman" w:cs="Times New Roman"/>
+          <w:sz w:val="24"/>
+          <w:szCs w:val="24"/>
+        </w:rPr>
+      </w:pPr>
+      <w:r>
+        <w:rPr>
+          <w:rFonts w:ascii="Times New Roman" w:eastAsia="Times New Roman" w:hAnsi="Times New Roman" w:cs="Times New Roman"/>
+          <w:sz w:val="24"/>
+          <w:szCs w:val="24"/>
+        </w:rPr>
+        <w:t>did not translate the documents completely or adequately</w:t>
       </w:r>
       <w:r>
         <w:rPr>
@@ -808,46 +1130,53 @@
     </w:p>
     <w:p>
       <w:pPr>
-        <w:spacing w:after="0" w:line="240" w:lineRule="auto"/>
-        <w:rPr>
-          <w:rFonts w:ascii="Times New Roman" w:eastAsia="Times New Roman" w:hAnsi="Times New Roman" w:cs="Times New Roman"/>
-          <w:sz w:val="24"/>
-          <w:szCs w:val="24"/>
-        </w:rPr>
-      </w:pPr>
-    </w:p>
-    <w:p>
-      <w:pPr>
-        <w:spacing w:after="0" w:line="240" w:lineRule="auto"/>
-        <w:rPr>
-          <w:rFonts w:ascii="Times New Roman" w:eastAsia="Times New Roman" w:hAnsi="Times New Roman" w:cs="Times New Roman"/>
-          <w:sz w:val="24"/>
-          <w:szCs w:val="24"/>
-        </w:rPr>
-      </w:pPr>
-      <w:r>
-        <w:rPr>
-          <w:rFonts w:ascii="Times New Roman" w:eastAsia="Times New Roman" w:hAnsi="Times New Roman" w:cs="Times New Roman"/>
-          <w:sz w:val="24"/>
-          <w:szCs w:val="24"/>
-        </w:rPr>
-        <w:t xml:space="preserve">{%p for paragraph in </w:t>
-      </w:r>
-      <w:r>
-        <w:rPr>
-          <w:rFonts w:ascii="Times New Roman" w:eastAsia="Times New Roman" w:hAnsi="Times New Roman" w:cs="Times New Roman"/>
-          <w:sz w:val="24"/>
-          <w:szCs w:val="24"/>
-        </w:rPr>
-        <w:t>translated_documents_review</w:t>
-      </w:r>
-      <w:r>
-        <w:rPr>
-          <w:rFonts w:ascii="Times New Roman" w:eastAsia="Times New Roman" w:hAnsi="Times New Roman" w:cs="Times New Roman"/>
-          <w:sz w:val="24"/>
-          <w:szCs w:val="24"/>
-        </w:rPr>
-        <w:t>.split("\r") %}</w:t>
+        <w:pStyle w:val="ListParagraph"/>
+        <w:numPr>
+          <w:ilvl w:val="0"/>
+          <w:numId w:val="13"/>
+        </w:numPr>
+        <w:spacing w:after="0" w:line="240" w:lineRule="auto"/>
+        <w:rPr>
+          <w:rFonts w:ascii="Times New Roman" w:hAnsi="Times New Roman" w:cs="Times New Roman"/>
+          <w:sz w:val="24"/>
+          <w:szCs w:val="24"/>
+        </w:rPr>
+      </w:pPr>
+      <w:r>
+        <w:rPr>
+          <w:rFonts w:ascii="Times New Roman" w:hAnsi="Times New Roman" w:cs="Times New Roman"/>
+          <w:sz w:val="24"/>
+          <w:szCs w:val="24"/>
+        </w:rPr>
+        <w:t>{%p endif %}</w:t>
+      </w:r>
+    </w:p>
+    <w:p>
+      <w:pPr>
+        <w:spacing w:after="0" w:line="240" w:lineRule="auto"/>
+        <w:rPr>
+          <w:rFonts w:ascii="Times New Roman" w:eastAsia="Times New Roman" w:hAnsi="Times New Roman" w:cs="Times New Roman"/>
+          <w:sz w:val="24"/>
+          <w:szCs w:val="24"/>
+        </w:rPr>
+      </w:pPr>
+    </w:p>
+    <w:p>
+      <w:pPr>
+        <w:spacing w:after="0" w:line="240" w:lineRule="auto"/>
+        <w:rPr>
+          <w:rFonts w:ascii="Times New Roman" w:eastAsia="Times New Roman" w:hAnsi="Times New Roman" w:cs="Times New Roman"/>
+          <w:sz w:val="24"/>
+          <w:szCs w:val="24"/>
+        </w:rPr>
+      </w:pPr>
+      <w:r>
+        <w:rPr>
+          <w:rFonts w:ascii="Times New Roman" w:eastAsia="Times New Roman" w:hAnsi="Times New Roman" w:cs="Times New Roman"/>
+          <w:sz w:val="24"/>
+          <w:szCs w:val="24"/>
+        </w:rPr>
+        <w:t>{%p for paragraph in translated_documents_review.split("\r") %}</w:t>
       </w:r>
     </w:p>
     <w:p>
@@ -940,7 +1269,6 @@
           <w:szCs w:val="24"/>
           <w:highlight w:val="cyan"/>
         </w:rPr>
-        <w:lastRenderedPageBreak/>
         <w:t>{% if translated_documents.attached == True %}</w:t>
       </w:r>
       <w:r>
@@ -1117,31 +1445,7 @@
           <w:sz w:val="24"/>
           <w:szCs w:val="24"/>
         </w:rPr>
-        <w:t xml:space="preserve">{%p for paragraph in </w:t>
-      </w:r>
-      <w:r>
-        <w:rPr>
-          <w:rFonts w:ascii="Times New Roman" w:eastAsia="Times New Roman" w:hAnsi="Times New Roman" w:cs="Times New Roman"/>
-          <w:sz w:val="24"/>
-          <w:szCs w:val="24"/>
-        </w:rPr>
-        <w:t>meetings</w:t>
-      </w:r>
-      <w:r>
-        <w:rPr>
-          <w:rFonts w:ascii="Times New Roman" w:eastAsia="Times New Roman" w:hAnsi="Times New Roman" w:cs="Times New Roman"/>
-          <w:sz w:val="24"/>
-          <w:szCs w:val="24"/>
-        </w:rPr>
-        <w:t>_review</w:t>
-      </w:r>
-      <w:r>
-        <w:rPr>
-          <w:rFonts w:ascii="Times New Roman" w:eastAsia="Times New Roman" w:hAnsi="Times New Roman" w:cs="Times New Roman"/>
-          <w:sz w:val="24"/>
-          <w:szCs w:val="24"/>
-        </w:rPr>
-        <w:t>.split("\r") %}</w:t>
+        <w:t>{%p for paragraph in meetings_review.split("\r") %}</w:t>
       </w:r>
     </w:p>
     <w:p>
@@ -1314,23 +1618,7 @@
           <w:sz w:val="24"/>
           <w:szCs w:val="24"/>
         </w:rPr>
-        <w:t>Massachusetts law and the IDEA require school districts to ensure that all communications and meetings are provided in the primary language of the</w:t>
-      </w:r>
-      <w:r>
-        <w:rPr>
-          <w:rFonts w:ascii="Times New Roman" w:hAnsi="Times New Roman" w:cs="Times New Roman"/>
-          <w:sz w:val="24"/>
-          <w:szCs w:val="24"/>
-        </w:rPr>
-        <w:t xml:space="preserve"> child’s</w:t>
-      </w:r>
-      <w:r>
-        <w:rPr>
-          <w:rFonts w:ascii="Times New Roman" w:hAnsi="Times New Roman" w:cs="Times New Roman"/>
-          <w:sz w:val="24"/>
-          <w:szCs w:val="24"/>
-        </w:rPr>
-        <w:t xml:space="preserve"> home</w:t>
+        <w:t>Massachusetts law and the IDEA require school districts to ensure that all communications and meetings are provided in the primary language of the child’s home</w:t>
       </w:r>
       <w:r>
         <w:rPr>
@@ -1387,79 +1675,7 @@
           <w:sz w:val="24"/>
           <w:szCs w:val="24"/>
         </w:rPr>
-        <w:t xml:space="preserve">failure </w:t>
-      </w:r>
-      <w:r>
-        <w:rPr>
-          <w:rFonts w:ascii="Times New Roman" w:hAnsi="Times New Roman" w:cs="Times New Roman"/>
-          <w:sz w:val="24"/>
-          <w:szCs w:val="24"/>
-        </w:rPr>
-        <w:t>to translate documents into the</w:t>
-      </w:r>
-      <w:r>
-        <w:rPr>
-          <w:rFonts w:ascii="Times New Roman" w:hAnsi="Times New Roman" w:cs="Times New Roman"/>
-          <w:sz w:val="24"/>
-          <w:szCs w:val="24"/>
-        </w:rPr>
-        <w:t xml:space="preserve"> primary language</w:t>
-      </w:r>
-      <w:r>
-        <w:rPr>
-          <w:rFonts w:ascii="Times New Roman" w:hAnsi="Times New Roman" w:cs="Times New Roman"/>
-          <w:sz w:val="24"/>
-          <w:szCs w:val="24"/>
-        </w:rPr>
-        <w:t xml:space="preserve"> of my home,</w:t>
-      </w:r>
-      <w:r>
-        <w:rPr>
-          <w:rFonts w:ascii="Times New Roman" w:hAnsi="Times New Roman" w:cs="Times New Roman"/>
-          <w:sz w:val="24"/>
-          <w:szCs w:val="24"/>
-        </w:rPr>
-        <w:t xml:space="preserve"> and</w:t>
-      </w:r>
-      <w:r>
-        <w:rPr>
-          <w:rFonts w:ascii="Times New Roman" w:hAnsi="Times New Roman" w:cs="Times New Roman"/>
-          <w:sz w:val="24"/>
-          <w:szCs w:val="24"/>
-        </w:rPr>
-        <w:t>/or</w:t>
-      </w:r>
-      <w:r>
-        <w:rPr>
-          <w:rFonts w:ascii="Times New Roman" w:hAnsi="Times New Roman" w:cs="Times New Roman"/>
-          <w:sz w:val="24"/>
-          <w:szCs w:val="24"/>
-        </w:rPr>
-        <w:t xml:space="preserve"> </w:t>
-      </w:r>
-      <w:r>
-        <w:rPr>
-          <w:rFonts w:ascii="Times New Roman" w:hAnsi="Times New Roman" w:cs="Times New Roman"/>
-          <w:sz w:val="24"/>
-          <w:szCs w:val="24"/>
-        </w:rPr>
-        <w:t xml:space="preserve">to </w:t>
-      </w:r>
-      <w:r>
-        <w:rPr>
-          <w:rFonts w:ascii="Times New Roman" w:hAnsi="Times New Roman" w:cs="Times New Roman"/>
-          <w:sz w:val="24"/>
-          <w:szCs w:val="24"/>
-        </w:rPr>
-        <w:t>adequately int</w:t>
-      </w:r>
-      <w:r>
-        <w:rPr>
-          <w:rFonts w:ascii="Times New Roman" w:hAnsi="Times New Roman" w:cs="Times New Roman"/>
-          <w:sz w:val="24"/>
-          <w:szCs w:val="24"/>
-        </w:rPr>
-        <w:t xml:space="preserve">erpret meetings and spoken communications has deprived me of </w:t>
+        <w:t xml:space="preserve">failure to translate documents into the primary language of my home, and/or to adequately interpret meetings and spoken communications has deprived me of </w:t>
       </w:r>
       <w:r>
         <w:rPr>
@@ -1491,31 +1707,7 @@
           <w:sz w:val="24"/>
           <w:szCs w:val="24"/>
         </w:rPr>
-        <w:t xml:space="preserve"> school district’s</w:t>
-      </w:r>
-      <w:r>
-        <w:rPr>
-          <w:rFonts w:ascii="Times New Roman" w:hAnsi="Times New Roman" w:cs="Times New Roman"/>
-          <w:sz w:val="24"/>
-          <w:szCs w:val="24"/>
-        </w:rPr>
-        <w:t xml:space="preserve"> failure to provide language access </w:t>
-      </w:r>
-      <w:r>
-        <w:rPr>
-          <w:rFonts w:ascii="Times New Roman" w:hAnsi="Times New Roman" w:cs="Times New Roman"/>
-          <w:sz w:val="24"/>
-          <w:szCs w:val="24"/>
-        </w:rPr>
-        <w:t xml:space="preserve">to me on matters relating to my child’s education </w:t>
-      </w:r>
-      <w:r>
-        <w:rPr>
-          <w:rFonts w:ascii="Times New Roman" w:hAnsi="Times New Roman" w:cs="Times New Roman"/>
-          <w:sz w:val="24"/>
-          <w:szCs w:val="24"/>
-        </w:rPr>
-        <w:t>could</w:t>
+        <w:t xml:space="preserve"> school district’s failure to provide language access to me on matters relating to my child’s education could</w:t>
       </w:r>
       <w:r>
         <w:rPr>
@@ -1650,88 +1842,24 @@
           <w:sz w:val="24"/>
           <w:szCs w:val="24"/>
         </w:rPr>
-        <w:t>P</w:t>
-      </w:r>
-      <w:r>
-        <w:rPr>
-          <w:rFonts w:ascii="Times New Roman" w:hAnsi="Times New Roman" w:cs="Times New Roman"/>
-          <w:sz w:val="24"/>
-          <w:szCs w:val="24"/>
-        </w:rPr>
-        <w:t xml:space="preserve">rovide </w:t>
-      </w:r>
-      <w:r>
-        <w:rPr>
-          <w:rFonts w:ascii="Times New Roman" w:hAnsi="Times New Roman" w:cs="Times New Roman"/>
-          <w:sz w:val="24"/>
-          <w:szCs w:val="24"/>
-        </w:rPr>
-        <w:t>me with</w:t>
-      </w:r>
-      <w:r>
-        <w:rPr>
-          <w:rFonts w:ascii="Times New Roman" w:hAnsi="Times New Roman" w:cs="Times New Roman"/>
-          <w:sz w:val="24"/>
-          <w:szCs w:val="24"/>
-        </w:rPr>
-        <w:t xml:space="preserve"> complete and accurate translations of all evaluation reports</w:t>
-      </w:r>
-      <w:r>
-        <w:rPr>
-          <w:rFonts w:ascii="Times New Roman" w:hAnsi="Times New Roman" w:cs="Times New Roman"/>
-          <w:sz w:val="24"/>
-          <w:szCs w:val="24"/>
-        </w:rPr>
-        <w:t xml:space="preserve"> regarding my child,</w:t>
-      </w:r>
-      <w:r>
-        <w:rPr>
-          <w:rFonts w:ascii="Times New Roman" w:hAnsi="Times New Roman" w:cs="Times New Roman"/>
-          <w:sz w:val="24"/>
-          <w:szCs w:val="24"/>
-        </w:rPr>
-        <w:t xml:space="preserve"> including but not limited to educational assessments, speech and language evaluations, and psychological assessments</w:t>
-      </w:r>
-      <w:r>
-        <w:rPr>
-          <w:rFonts w:ascii="Times New Roman" w:hAnsi="Times New Roman" w:cs="Times New Roman"/>
-          <w:sz w:val="24"/>
-          <w:szCs w:val="24"/>
-        </w:rPr>
-        <w:t>,</w:t>
-      </w:r>
-      <w:r>
-        <w:rPr>
-          <w:rFonts w:ascii="Times New Roman" w:hAnsi="Times New Roman" w:cs="Times New Roman"/>
-          <w:sz w:val="24"/>
-          <w:szCs w:val="24"/>
-        </w:rPr>
-        <w:t xml:space="preserve"> completed d</w:t>
-      </w:r>
-      <w:r>
-        <w:rPr>
-          <w:rFonts w:ascii="Times New Roman" w:hAnsi="Times New Roman" w:cs="Times New Roman"/>
-          <w:sz w:val="24"/>
-          <w:szCs w:val="24"/>
-        </w:rPr>
-        <w:t xml:space="preserve">uring the </w:t>
-      </w:r>
-      <w:r>
-        <w:rPr>
-          <w:rFonts w:ascii="Times New Roman" w:hAnsi="Times New Roman" w:cs="Times New Roman"/>
-          <w:sz w:val="24"/>
-          <w:szCs w:val="24"/>
-          <w:u w:val="single"/>
-        </w:rPr>
-        <w:t>{{ requested_school_year }}</w:t>
-      </w:r>
-      <w:r>
-        <w:rPr>
-          <w:rFonts w:ascii="Times New Roman" w:hAnsi="Times New Roman" w:cs="Times New Roman"/>
-          <w:sz w:val="24"/>
-          <w:szCs w:val="24"/>
-        </w:rPr>
-        <w:t xml:space="preserve"> school year.</w:t>
+        <w:lastRenderedPageBreak/>
+        <w:t>{%p if translated_documents.includes("</w:t>
+      </w:r>
+      <w:r>
+        <w:rPr>
+          <w:rFonts w:ascii="Times New Roman" w:hAnsi="Times New Roman" w:cs="Times New Roman"/>
+          <w:sz w:val="24"/>
+          <w:szCs w:val="24"/>
+        </w:rPr>
+        <w:t>school_evaluation</w:t>
+      </w:r>
+      <w:r>
+        <w:rPr>
+          <w:rFonts w:ascii="Times New Roman" w:hAnsi="Times New Roman" w:cs="Times New Roman"/>
+          <w:sz w:val="24"/>
+          <w:szCs w:val="24"/>
+        </w:rPr>
+        <w:t>") %}</w:t>
       </w:r>
     </w:p>
     <w:p>
@@ -1754,55 +1882,15 @@
           <w:sz w:val="24"/>
           <w:szCs w:val="24"/>
         </w:rPr>
-        <w:t>Provide</w:t>
-      </w:r>
-      <w:r>
-        <w:rPr>
-          <w:rFonts w:ascii="Times New Roman" w:hAnsi="Times New Roman" w:cs="Times New Roman"/>
-          <w:sz w:val="24"/>
-          <w:szCs w:val="24"/>
-        </w:rPr>
-        <w:t xml:space="preserve"> </w:t>
-      </w:r>
-      <w:r>
-        <w:rPr>
-          <w:rFonts w:ascii="Times New Roman" w:hAnsi="Times New Roman" w:cs="Times New Roman"/>
-          <w:sz w:val="24"/>
-          <w:szCs w:val="24"/>
-        </w:rPr>
-        <w:t>me with</w:t>
-      </w:r>
-      <w:r>
-        <w:rPr>
-          <w:rFonts w:ascii="Times New Roman" w:hAnsi="Times New Roman" w:cs="Times New Roman"/>
-          <w:sz w:val="24"/>
-          <w:szCs w:val="24"/>
-        </w:rPr>
-        <w:t xml:space="preserve"> complete and accurate</w:t>
-      </w:r>
-      <w:r>
-        <w:rPr>
-          <w:rFonts w:ascii="Times New Roman" w:hAnsi="Times New Roman" w:cs="Times New Roman"/>
-          <w:sz w:val="24"/>
-          <w:szCs w:val="24"/>
-        </w:rPr>
-        <w:t xml:space="preserve"> </w:t>
-      </w:r>
-      <w:r>
-        <w:rPr>
-          <w:rFonts w:ascii="Times New Roman" w:hAnsi="Times New Roman" w:cs="Times New Roman"/>
-          <w:sz w:val="24"/>
-          <w:szCs w:val="24"/>
-        </w:rPr>
-        <w:t>translations of all progress</w:t>
-      </w:r>
-      <w:r>
-        <w:rPr>
-          <w:rFonts w:ascii="Times New Roman" w:hAnsi="Times New Roman" w:cs="Times New Roman"/>
-          <w:sz w:val="24"/>
-          <w:szCs w:val="24"/>
-        </w:rPr>
-        <w:t xml:space="preserve"> and grade reports from the start of the </w:t>
+        <w:t>P</w:t>
+      </w:r>
+      <w:r>
+        <w:rPr>
+          <w:rFonts w:ascii="Times New Roman" w:hAnsi="Times New Roman" w:cs="Times New Roman"/>
+          <w:sz w:val="24"/>
+          <w:szCs w:val="24"/>
+        </w:rPr>
+        <w:t xml:space="preserve">rovide me with complete and accurate translations of all evaluation reports regarding my child, including but not limited to educational assessments, speech and language evaluations, and psychological assessments, completed during the </w:t>
       </w:r>
       <w:r>
         <w:rPr>
@@ -1819,31 +1907,39 @@
           <w:sz w:val="24"/>
           <w:szCs w:val="24"/>
         </w:rPr>
-        <w:t xml:space="preserve"> </w:t>
-      </w:r>
-      <w:r>
-        <w:rPr>
-          <w:rFonts w:ascii="Times New Roman" w:hAnsi="Times New Roman" w:cs="Times New Roman"/>
-          <w:sz w:val="24"/>
-          <w:szCs w:val="24"/>
-        </w:rPr>
-        <w:t>school</w:t>
-      </w:r>
-      <w:r>
-        <w:rPr>
-          <w:rFonts w:ascii="Times New Roman" w:hAnsi="Times New Roman" w:cs="Times New Roman"/>
-          <w:sz w:val="24"/>
-          <w:szCs w:val="24"/>
-        </w:rPr>
-        <w:t xml:space="preserve"> </w:t>
-      </w:r>
-      <w:r>
-        <w:rPr>
-          <w:rFonts w:ascii="Times New Roman" w:hAnsi="Times New Roman" w:cs="Times New Roman"/>
-          <w:sz w:val="24"/>
-          <w:szCs w:val="24"/>
-        </w:rPr>
-        <w:t>year to the present.</w:t>
+        <w:t xml:space="preserve"> school year</w:t>
+      </w:r>
+      <w:r>
+        <w:rPr>
+          <w:rFonts w:ascii="Times New Roman" w:hAnsi="Times New Roman" w:cs="Times New Roman"/>
+          <w:sz w:val="24"/>
+          <w:szCs w:val="24"/>
+        </w:rPr>
+        <w:t xml:space="preserve">, and any untranslated </w:t>
+      </w:r>
+      <w:r>
+        <w:rPr>
+          <w:rFonts w:ascii="Times New Roman" w:hAnsi="Times New Roman" w:cs="Times New Roman"/>
+          <w:sz w:val="24"/>
+          <w:szCs w:val="24"/>
+        </w:rPr>
+        <w:t xml:space="preserve">or improperly translated </w:t>
+      </w:r>
+      <w:r>
+        <w:rPr>
+          <w:rFonts w:ascii="Times New Roman" w:hAnsi="Times New Roman" w:cs="Times New Roman"/>
+          <w:sz w:val="24"/>
+          <w:szCs w:val="24"/>
+        </w:rPr>
+        <w:t>evaluation reports from prior school years</w:t>
+      </w:r>
+      <w:r>
+        <w:rPr>
+          <w:rFonts w:ascii="Times New Roman" w:hAnsi="Times New Roman" w:cs="Times New Roman"/>
+          <w:sz w:val="24"/>
+          <w:szCs w:val="24"/>
+        </w:rPr>
+        <w:t>.</w:t>
       </w:r>
     </w:p>
     <w:p>
@@ -1866,88 +1962,7 @@
           <w:sz w:val="24"/>
           <w:szCs w:val="24"/>
         </w:rPr>
-        <w:t>Provide</w:t>
-      </w:r>
-      <w:r>
-        <w:rPr>
-          <w:rFonts w:ascii="Times New Roman" w:hAnsi="Times New Roman" w:cs="Times New Roman"/>
-          <w:sz w:val="24"/>
-          <w:szCs w:val="24"/>
-        </w:rPr>
-        <w:t xml:space="preserve"> </w:t>
-      </w:r>
-      <w:r>
-        <w:rPr>
-          <w:rFonts w:ascii="Times New Roman" w:hAnsi="Times New Roman" w:cs="Times New Roman"/>
-          <w:sz w:val="24"/>
-          <w:szCs w:val="24"/>
-        </w:rPr>
-        <w:t>me with</w:t>
-      </w:r>
-      <w:r>
-        <w:rPr>
-          <w:rFonts w:ascii="Times New Roman" w:hAnsi="Times New Roman" w:cs="Times New Roman"/>
-          <w:sz w:val="24"/>
-          <w:szCs w:val="24"/>
-        </w:rPr>
-        <w:t xml:space="preserve"> complete and accurate translations of all </w:t>
-      </w:r>
-      <w:r>
-        <w:rPr>
-          <w:rFonts w:ascii="Times New Roman" w:hAnsi="Times New Roman" w:cs="Times New Roman"/>
-          <w:sz w:val="24"/>
-          <w:szCs w:val="24"/>
-        </w:rPr>
-        <w:t>Individualized Education Program reports, meeting, notices, and/or consent forms</w:t>
-      </w:r>
-      <w:r>
-        <w:rPr>
-          <w:rFonts w:ascii="Times New Roman" w:hAnsi="Times New Roman" w:cs="Times New Roman"/>
-          <w:sz w:val="24"/>
-          <w:szCs w:val="24"/>
-        </w:rPr>
-        <w:t xml:space="preserve"> </w:t>
-      </w:r>
-      <w:r>
-        <w:rPr>
-          <w:rFonts w:ascii="Times New Roman" w:hAnsi="Times New Roman" w:cs="Times New Roman"/>
-          <w:sz w:val="24"/>
-          <w:szCs w:val="24"/>
-        </w:rPr>
-        <w:t>completed d</w:t>
-      </w:r>
-      <w:r>
-        <w:rPr>
-          <w:rFonts w:ascii="Times New Roman" w:hAnsi="Times New Roman" w:cs="Times New Roman"/>
-          <w:sz w:val="24"/>
-          <w:szCs w:val="24"/>
-        </w:rPr>
-        <w:t xml:space="preserve">uring the </w:t>
-      </w:r>
-      <w:r>
-        <w:rPr>
-          <w:rFonts w:ascii="Times New Roman" w:hAnsi="Times New Roman" w:cs="Times New Roman"/>
-          <w:sz w:val="24"/>
-          <w:szCs w:val="24"/>
-          <w:u w:val="single"/>
-        </w:rPr>
-        <w:t>{{ requested_school_year }}</w:t>
-      </w:r>
-      <w:r>
-        <w:rPr>
-          <w:rFonts w:ascii="Times New Roman" w:hAnsi="Times New Roman" w:cs="Times New Roman"/>
-          <w:sz w:val="24"/>
-          <w:szCs w:val="24"/>
-        </w:rPr>
-        <w:t xml:space="preserve"> </w:t>
-      </w:r>
-      <w:r>
-        <w:rPr>
-          <w:rFonts w:ascii="Times New Roman" w:hAnsi="Times New Roman" w:cs="Times New Roman"/>
-          <w:sz w:val="24"/>
-          <w:szCs w:val="24"/>
-        </w:rPr>
-        <w:t>school year.</w:t>
+        <w:t>{%p endif %}</w:t>
       </w:r>
     </w:p>
     <w:p>
@@ -1970,113 +1985,23 @@
           <w:sz w:val="24"/>
           <w:szCs w:val="24"/>
         </w:rPr>
-        <w:lastRenderedPageBreak/>
-        <w:t>Provide</w:t>
-      </w:r>
-      <w:r>
-        <w:rPr>
-          <w:rFonts w:ascii="Times New Roman" w:hAnsi="Times New Roman" w:cs="Times New Roman"/>
-          <w:sz w:val="24"/>
-          <w:szCs w:val="24"/>
-        </w:rPr>
-        <w:t xml:space="preserve"> </w:t>
-      </w:r>
-      <w:r>
-        <w:rPr>
-          <w:rFonts w:ascii="Times New Roman" w:hAnsi="Times New Roman" w:cs="Times New Roman"/>
-          <w:sz w:val="24"/>
-          <w:szCs w:val="24"/>
-        </w:rPr>
-        <w:t>me with</w:t>
-      </w:r>
-      <w:r>
-        <w:rPr>
-          <w:rFonts w:ascii="Times New Roman" w:hAnsi="Times New Roman" w:cs="Times New Roman"/>
-          <w:sz w:val="24"/>
-          <w:szCs w:val="24"/>
-        </w:rPr>
-        <w:t xml:space="preserve"> complete and accurate translations of </w:t>
-      </w:r>
-      <w:r>
-        <w:rPr>
-          <w:rFonts w:ascii="Times New Roman" w:hAnsi="Times New Roman" w:cs="Times New Roman"/>
-          <w:sz w:val="24"/>
-          <w:szCs w:val="24"/>
-        </w:rPr>
-        <w:t xml:space="preserve">any and </w:t>
-      </w:r>
-      <w:r>
-        <w:rPr>
-          <w:rFonts w:ascii="Times New Roman" w:hAnsi="Times New Roman" w:cs="Times New Roman"/>
-          <w:sz w:val="24"/>
-          <w:szCs w:val="24"/>
-        </w:rPr>
-        <w:t>all</w:t>
-      </w:r>
-      <w:r>
-        <w:rPr>
-          <w:rFonts w:ascii="Times New Roman" w:hAnsi="Times New Roman" w:cs="Times New Roman"/>
-          <w:sz w:val="24"/>
-          <w:szCs w:val="24"/>
-        </w:rPr>
-        <w:t xml:space="preserve"> notices informing me of school disciplinary action against my child, including, but not limited to</w:t>
-      </w:r>
-      <w:r>
-        <w:rPr>
-          <w:rFonts w:ascii="Times New Roman" w:hAnsi="Times New Roman" w:cs="Times New Roman"/>
-          <w:sz w:val="24"/>
-          <w:szCs w:val="24"/>
-        </w:rPr>
-        <w:t>,</w:t>
-      </w:r>
-      <w:r>
-        <w:rPr>
-          <w:rFonts w:ascii="Times New Roman" w:hAnsi="Times New Roman" w:cs="Times New Roman"/>
-          <w:sz w:val="24"/>
-          <w:szCs w:val="24"/>
-        </w:rPr>
-        <w:t xml:space="preserve"> school disciplinary hearing notices and/or disciplinary hearing decisions, reports from the start of the </w:t>
-      </w:r>
-      <w:r>
-        <w:rPr>
-          <w:rFonts w:ascii="Times New Roman" w:hAnsi="Times New Roman" w:cs="Times New Roman"/>
-          <w:sz w:val="24"/>
-          <w:szCs w:val="24"/>
-          <w:u w:val="single"/>
-        </w:rPr>
-        <w:t>{{ requested_school_year }}</w:t>
-      </w:r>
-      <w:r>
-        <w:rPr>
-          <w:rFonts w:ascii="Times New Roman" w:hAnsi="Times New Roman" w:cs="Times New Roman"/>
-          <w:sz w:val="24"/>
-          <w:szCs w:val="24"/>
-        </w:rPr>
-        <w:t xml:space="preserve"> </w:t>
-      </w:r>
-      <w:r>
-        <w:rPr>
-          <w:rFonts w:ascii="Times New Roman" w:hAnsi="Times New Roman" w:cs="Times New Roman"/>
-          <w:sz w:val="24"/>
-          <w:szCs w:val="24"/>
-        </w:rPr>
-        <w:t>school</w:t>
-      </w:r>
-      <w:r>
-        <w:rPr>
-          <w:rFonts w:ascii="Times New Roman" w:hAnsi="Times New Roman" w:cs="Times New Roman"/>
-          <w:sz w:val="24"/>
-          <w:szCs w:val="24"/>
-        </w:rPr>
-        <w:t xml:space="preserve"> </w:t>
-      </w:r>
-      <w:r>
-        <w:rPr>
-          <w:rFonts w:ascii="Times New Roman" w:hAnsi="Times New Roman" w:cs="Times New Roman"/>
-          <w:sz w:val="24"/>
-          <w:szCs w:val="24"/>
-        </w:rPr>
-        <w:t>year to the present.</w:t>
+        <w:t>{%p if translated_documents.includes("</w:t>
+      </w:r>
+      <w:r>
+        <w:rPr>
+          <w:rFonts w:ascii="Times New Roman" w:hAnsi="Times New Roman" w:cs="Times New Roman"/>
+          <w:sz w:val="24"/>
+          <w:szCs w:val="24"/>
+        </w:rPr>
+        <w:t>progress_reports</w:t>
+      </w:r>
+      <w:r>
+        <w:rPr>
+          <w:rFonts w:ascii="Times New Roman" w:hAnsi="Times New Roman" w:cs="Times New Roman"/>
+          <w:sz w:val="24"/>
+          <w:szCs w:val="24"/>
+        </w:rPr>
+        <w:t>") %}</w:t>
       </w:r>
     </w:p>
     <w:p>
@@ -2107,6 +2032,14 @@
           <w:sz w:val="24"/>
           <w:szCs w:val="24"/>
         </w:rPr>
+        <w:t xml:space="preserve"> me with complete and accurate</w:t>
+      </w:r>
+      <w:r>
+        <w:rPr>
+          <w:rFonts w:ascii="Times New Roman" w:hAnsi="Times New Roman" w:cs="Times New Roman"/>
+          <w:sz w:val="24"/>
+          <w:szCs w:val="24"/>
+        </w:rPr>
         <w:t xml:space="preserve"> </w:t>
       </w:r>
       <w:r>
@@ -2115,63 +2048,338 @@
           <w:sz w:val="24"/>
           <w:szCs w:val="24"/>
         </w:rPr>
-        <w:t>me with</w:t>
-      </w:r>
-      <w:r>
-        <w:rPr>
-          <w:rFonts w:ascii="Times New Roman" w:hAnsi="Times New Roman" w:cs="Times New Roman"/>
-          <w:sz w:val="24"/>
-          <w:szCs w:val="24"/>
-        </w:rPr>
-        <w:t xml:space="preserve"> high quality interpretation from a trained interpreter for </w:t>
-      </w:r>
-      <w:r>
-        <w:rPr>
-          <w:rFonts w:ascii="Times New Roman" w:hAnsi="Times New Roman" w:cs="Times New Roman"/>
-          <w:sz w:val="24"/>
-          <w:szCs w:val="24"/>
-        </w:rPr>
-        <w:t xml:space="preserve">any and </w:t>
-      </w:r>
-      <w:r>
-        <w:rPr>
-          <w:rFonts w:ascii="Times New Roman" w:hAnsi="Times New Roman" w:cs="Times New Roman"/>
-          <w:sz w:val="24"/>
-          <w:szCs w:val="24"/>
-        </w:rPr>
-        <w:t>all di</w:t>
-      </w:r>
-      <w:r>
-        <w:rPr>
-          <w:rFonts w:ascii="Times New Roman" w:hAnsi="Times New Roman" w:cs="Times New Roman"/>
-          <w:sz w:val="24"/>
-          <w:szCs w:val="24"/>
-        </w:rPr>
-        <w:t xml:space="preserve">scussions and meetings with school district </w:t>
-      </w:r>
-      <w:r>
-        <w:rPr>
-          <w:rFonts w:ascii="Times New Roman" w:hAnsi="Times New Roman" w:cs="Times New Roman"/>
-          <w:sz w:val="24"/>
-          <w:szCs w:val="24"/>
-        </w:rPr>
-        <w:t xml:space="preserve">staff </w:t>
-      </w:r>
-      <w:r>
-        <w:rPr>
-          <w:rFonts w:ascii="Times New Roman" w:hAnsi="Times New Roman" w:cs="Times New Roman"/>
-          <w:sz w:val="24"/>
-          <w:szCs w:val="24"/>
-        </w:rPr>
-        <w:t>and/or officials regarding my child.</w:t>
-      </w:r>
-      <w:r>
-        <w:rPr>
-          <w:rFonts w:ascii="Times New Roman" w:hAnsi="Times New Roman" w:cs="Times New Roman"/>
-          <w:sz w:val="24"/>
-          <w:szCs w:val="24"/>
-        </w:rPr>
-        <w:t xml:space="preserve"> Such interpreter should </w:t>
+        <w:t xml:space="preserve">translations of all progress and grade reports from the start of the </w:t>
+      </w:r>
+      <w:r>
+        <w:rPr>
+          <w:rFonts w:ascii="Times New Roman" w:hAnsi="Times New Roman" w:cs="Times New Roman"/>
+          <w:sz w:val="24"/>
+          <w:szCs w:val="24"/>
+          <w:u w:val="single"/>
+        </w:rPr>
+        <w:t>{{ requested_school_year }}</w:t>
+      </w:r>
+      <w:r>
+        <w:rPr>
+          <w:rFonts w:ascii="Times New Roman" w:hAnsi="Times New Roman" w:cs="Times New Roman"/>
+          <w:sz w:val="24"/>
+          <w:szCs w:val="24"/>
+        </w:rPr>
+        <w:t xml:space="preserve"> </w:t>
+      </w:r>
+      <w:r>
+        <w:rPr>
+          <w:rFonts w:ascii="Times New Roman" w:hAnsi="Times New Roman" w:cs="Times New Roman"/>
+          <w:sz w:val="24"/>
+          <w:szCs w:val="24"/>
+        </w:rPr>
+        <w:t xml:space="preserve">school </w:t>
+      </w:r>
+      <w:r>
+        <w:rPr>
+          <w:rFonts w:ascii="Times New Roman" w:hAnsi="Times New Roman" w:cs="Times New Roman"/>
+          <w:sz w:val="24"/>
+          <w:szCs w:val="24"/>
+        </w:rPr>
+        <w:t>year to the present.</w:t>
+      </w:r>
+    </w:p>
+    <w:p>
+      <w:pPr>
+        <w:pStyle w:val="BodyText"/>
+        <w:numPr>
+          <w:ilvl w:val="0"/>
+          <w:numId w:val="8"/>
+        </w:numPr>
+        <w:spacing w:line="240" w:lineRule="auto"/>
+        <w:rPr>
+          <w:rFonts w:ascii="Times New Roman" w:hAnsi="Times New Roman" w:cs="Times New Roman"/>
+          <w:sz w:val="24"/>
+          <w:szCs w:val="24"/>
+        </w:rPr>
+      </w:pPr>
+      <w:r>
+        <w:rPr>
+          <w:rFonts w:ascii="Times New Roman" w:hAnsi="Times New Roman" w:cs="Times New Roman"/>
+          <w:sz w:val="24"/>
+          <w:szCs w:val="24"/>
+        </w:rPr>
+        <w:t>{%p endif %}</w:t>
+      </w:r>
+    </w:p>
+    <w:p>
+      <w:pPr>
+        <w:pStyle w:val="BodyText"/>
+        <w:numPr>
+          <w:ilvl w:val="0"/>
+          <w:numId w:val="8"/>
+        </w:numPr>
+        <w:spacing w:line="240" w:lineRule="auto"/>
+        <w:rPr>
+          <w:rFonts w:ascii="Times New Roman" w:hAnsi="Times New Roman" w:cs="Times New Roman"/>
+          <w:sz w:val="24"/>
+          <w:szCs w:val="24"/>
+        </w:rPr>
+      </w:pPr>
+      <w:r>
+        <w:rPr>
+          <w:rFonts w:ascii="Times New Roman" w:hAnsi="Times New Roman" w:cs="Times New Roman"/>
+          <w:sz w:val="24"/>
+          <w:szCs w:val="24"/>
+        </w:rPr>
+        <w:t>{%p if translated_documents.includes("ieps") %}</w:t>
+      </w:r>
+    </w:p>
+    <w:p>
+      <w:pPr>
+        <w:pStyle w:val="BodyText"/>
+        <w:numPr>
+          <w:ilvl w:val="0"/>
+          <w:numId w:val="8"/>
+        </w:numPr>
+        <w:spacing w:line="240" w:lineRule="auto"/>
+        <w:rPr>
+          <w:rFonts w:ascii="Times New Roman" w:hAnsi="Times New Roman" w:cs="Times New Roman"/>
+          <w:sz w:val="24"/>
+          <w:szCs w:val="24"/>
+        </w:rPr>
+      </w:pPr>
+      <w:r>
+        <w:rPr>
+          <w:rFonts w:ascii="Times New Roman" w:hAnsi="Times New Roman" w:cs="Times New Roman"/>
+          <w:sz w:val="24"/>
+          <w:szCs w:val="24"/>
+        </w:rPr>
+        <w:t>Provide</w:t>
+      </w:r>
+      <w:r>
+        <w:rPr>
+          <w:rFonts w:ascii="Times New Roman" w:hAnsi="Times New Roman" w:cs="Times New Roman"/>
+          <w:sz w:val="24"/>
+          <w:szCs w:val="24"/>
+        </w:rPr>
+        <w:t xml:space="preserve"> me with complete and accurate translations of all Individualized Education Program reports, meeting, notices, and/or consent forms completed during the </w:t>
+      </w:r>
+      <w:r>
+        <w:rPr>
+          <w:rFonts w:ascii="Times New Roman" w:hAnsi="Times New Roman" w:cs="Times New Roman"/>
+          <w:sz w:val="24"/>
+          <w:szCs w:val="24"/>
+          <w:u w:val="single"/>
+        </w:rPr>
+        <w:t>{{ requested_school_year }}</w:t>
+      </w:r>
+      <w:r>
+        <w:rPr>
+          <w:rFonts w:ascii="Times New Roman" w:hAnsi="Times New Roman" w:cs="Times New Roman"/>
+          <w:sz w:val="24"/>
+          <w:szCs w:val="24"/>
+        </w:rPr>
+        <w:t xml:space="preserve"> </w:t>
+      </w:r>
+      <w:r>
+        <w:rPr>
+          <w:rFonts w:ascii="Times New Roman" w:hAnsi="Times New Roman" w:cs="Times New Roman"/>
+          <w:sz w:val="24"/>
+          <w:szCs w:val="24"/>
+        </w:rPr>
+        <w:t>school year.</w:t>
+      </w:r>
+    </w:p>
+    <w:p>
+      <w:pPr>
+        <w:pStyle w:val="BodyText"/>
+        <w:numPr>
+          <w:ilvl w:val="0"/>
+          <w:numId w:val="8"/>
+        </w:numPr>
+        <w:spacing w:line="240" w:lineRule="auto"/>
+        <w:rPr>
+          <w:rFonts w:ascii="Times New Roman" w:hAnsi="Times New Roman" w:cs="Times New Roman"/>
+          <w:sz w:val="24"/>
+          <w:szCs w:val="24"/>
+        </w:rPr>
+      </w:pPr>
+      <w:r>
+        <w:rPr>
+          <w:rFonts w:ascii="Times New Roman" w:hAnsi="Times New Roman" w:cs="Times New Roman"/>
+          <w:sz w:val="24"/>
+          <w:szCs w:val="24"/>
+        </w:rPr>
+        <w:t>{%p endif %}</w:t>
+      </w:r>
+    </w:p>
+    <w:p>
+      <w:pPr>
+        <w:pStyle w:val="BodyText"/>
+        <w:numPr>
+          <w:ilvl w:val="0"/>
+          <w:numId w:val="8"/>
+        </w:numPr>
+        <w:spacing w:line="240" w:lineRule="auto"/>
+        <w:rPr>
+          <w:rFonts w:ascii="Times New Roman" w:hAnsi="Times New Roman" w:cs="Times New Roman"/>
+          <w:sz w:val="24"/>
+          <w:szCs w:val="24"/>
+        </w:rPr>
+      </w:pPr>
+      <w:r>
+        <w:rPr>
+          <w:rFonts w:ascii="Times New Roman" w:hAnsi="Times New Roman" w:cs="Times New Roman"/>
+          <w:sz w:val="24"/>
+          <w:szCs w:val="24"/>
+        </w:rPr>
+        <w:t>{%p if translated_documents.includes("</w:t>
+      </w:r>
+      <w:r>
+        <w:rPr>
+          <w:rFonts w:ascii="Times New Roman" w:hAnsi="Times New Roman" w:cs="Times New Roman"/>
+          <w:sz w:val="24"/>
+          <w:szCs w:val="24"/>
+        </w:rPr>
+        <w:t>discipline_notices</w:t>
+      </w:r>
+      <w:r>
+        <w:rPr>
+          <w:rFonts w:ascii="Times New Roman" w:hAnsi="Times New Roman" w:cs="Times New Roman"/>
+          <w:sz w:val="24"/>
+          <w:szCs w:val="24"/>
+        </w:rPr>
+        <w:t>") %}</w:t>
+      </w:r>
+    </w:p>
+    <w:p>
+      <w:pPr>
+        <w:pStyle w:val="BodyText"/>
+        <w:numPr>
+          <w:ilvl w:val="0"/>
+          <w:numId w:val="8"/>
+        </w:numPr>
+        <w:spacing w:line="240" w:lineRule="auto"/>
+        <w:rPr>
+          <w:rFonts w:ascii="Times New Roman" w:hAnsi="Times New Roman" w:cs="Times New Roman"/>
+          <w:sz w:val="24"/>
+          <w:szCs w:val="24"/>
+        </w:rPr>
+      </w:pPr>
+      <w:r>
+        <w:rPr>
+          <w:rFonts w:ascii="Times New Roman" w:hAnsi="Times New Roman" w:cs="Times New Roman"/>
+          <w:sz w:val="24"/>
+          <w:szCs w:val="24"/>
+        </w:rPr>
+        <w:t>Provide</w:t>
+      </w:r>
+      <w:r>
+        <w:rPr>
+          <w:rFonts w:ascii="Times New Roman" w:hAnsi="Times New Roman" w:cs="Times New Roman"/>
+          <w:sz w:val="24"/>
+          <w:szCs w:val="24"/>
+        </w:rPr>
+        <w:t xml:space="preserve"> me with complete and accurate translations of any and all notices informing me of school disciplinary action against my child, including, but not limited to</w:t>
+      </w:r>
+      <w:r>
+        <w:rPr>
+          <w:rFonts w:ascii="Times New Roman" w:hAnsi="Times New Roman" w:cs="Times New Roman"/>
+          <w:sz w:val="24"/>
+          <w:szCs w:val="24"/>
+        </w:rPr>
+        <w:t>,</w:t>
+      </w:r>
+      <w:r>
+        <w:rPr>
+          <w:rFonts w:ascii="Times New Roman" w:hAnsi="Times New Roman" w:cs="Times New Roman"/>
+          <w:sz w:val="24"/>
+          <w:szCs w:val="24"/>
+        </w:rPr>
+        <w:t xml:space="preserve"> school disciplinary hearing notices and/or disciplinary hearing decisions, reports from the start of the </w:t>
+      </w:r>
+      <w:r>
+        <w:rPr>
+          <w:rFonts w:ascii="Times New Roman" w:hAnsi="Times New Roman" w:cs="Times New Roman"/>
+          <w:sz w:val="24"/>
+          <w:szCs w:val="24"/>
+          <w:u w:val="single"/>
+        </w:rPr>
+        <w:t>{{ requested_school_year }}</w:t>
+      </w:r>
+      <w:r>
+        <w:rPr>
+          <w:rFonts w:ascii="Times New Roman" w:hAnsi="Times New Roman" w:cs="Times New Roman"/>
+          <w:sz w:val="24"/>
+          <w:szCs w:val="24"/>
+        </w:rPr>
+        <w:t xml:space="preserve"> </w:t>
+      </w:r>
+      <w:r>
+        <w:rPr>
+          <w:rFonts w:ascii="Times New Roman" w:hAnsi="Times New Roman" w:cs="Times New Roman"/>
+          <w:sz w:val="24"/>
+          <w:szCs w:val="24"/>
+        </w:rPr>
+        <w:t xml:space="preserve">school </w:t>
+      </w:r>
+      <w:r>
+        <w:rPr>
+          <w:rFonts w:ascii="Times New Roman" w:hAnsi="Times New Roman" w:cs="Times New Roman"/>
+          <w:sz w:val="24"/>
+          <w:szCs w:val="24"/>
+        </w:rPr>
+        <w:t>year to the present.</w:t>
+      </w:r>
+    </w:p>
+    <w:p>
+      <w:pPr>
+        <w:pStyle w:val="BodyText"/>
+        <w:numPr>
+          <w:ilvl w:val="0"/>
+          <w:numId w:val="8"/>
+        </w:numPr>
+        <w:spacing w:line="240" w:lineRule="auto"/>
+        <w:rPr>
+          <w:rFonts w:ascii="Times New Roman" w:hAnsi="Times New Roman" w:cs="Times New Roman"/>
+          <w:sz w:val="24"/>
+          <w:szCs w:val="24"/>
+        </w:rPr>
+      </w:pPr>
+      <w:r>
+        <w:rPr>
+          <w:rFonts w:ascii="Times New Roman" w:hAnsi="Times New Roman" w:cs="Times New Roman"/>
+          <w:sz w:val="24"/>
+          <w:szCs w:val="24"/>
+        </w:rPr>
+        <w:t>{%p endif %}</w:t>
+      </w:r>
+    </w:p>
+    <w:p>
+      <w:pPr>
+        <w:pStyle w:val="BodyText"/>
+        <w:numPr>
+          <w:ilvl w:val="0"/>
+          <w:numId w:val="8"/>
+        </w:numPr>
+        <w:spacing w:line="240" w:lineRule="auto"/>
+        <w:rPr>
+          <w:rFonts w:ascii="Times New Roman" w:hAnsi="Times New Roman" w:cs="Times New Roman"/>
+          <w:sz w:val="24"/>
+          <w:szCs w:val="24"/>
+        </w:rPr>
+      </w:pPr>
+      <w:r>
+        <w:rPr>
+          <w:rFonts w:ascii="Times New Roman" w:hAnsi="Times New Roman" w:cs="Times New Roman"/>
+          <w:sz w:val="24"/>
+          <w:szCs w:val="24"/>
+        </w:rPr>
+        <w:t>Provide</w:t>
+      </w:r>
+      <w:r>
+        <w:rPr>
+          <w:rFonts w:ascii="Times New Roman" w:hAnsi="Times New Roman" w:cs="Times New Roman"/>
+          <w:sz w:val="24"/>
+          <w:szCs w:val="24"/>
+        </w:rPr>
+        <w:t xml:space="preserve"> me with high quality interpretation from a trained interpreter for any and all discussions and meetings with school district staff and/or officials regarding my child. Such interpreter should </w:t>
       </w:r>
       <w:r>
         <w:rPr>
@@ -2187,23 +2395,7 @@
           <w:sz w:val="24"/>
           <w:szCs w:val="24"/>
         </w:rPr>
-        <w:t xml:space="preserve">allow </w:t>
-      </w:r>
-      <w:r>
-        <w:rPr>
-          <w:rFonts w:ascii="Times New Roman" w:hAnsi="Times New Roman" w:cs="Times New Roman"/>
-          <w:sz w:val="24"/>
-          <w:szCs w:val="24"/>
-        </w:rPr>
-        <w:t>me</w:t>
-      </w:r>
-      <w:r>
-        <w:rPr>
-          <w:rFonts w:ascii="Times New Roman" w:hAnsi="Times New Roman" w:cs="Times New Roman"/>
-          <w:sz w:val="24"/>
-          <w:szCs w:val="24"/>
-        </w:rPr>
-        <w:t xml:space="preserve"> the opportunity to understand </w:t>
+        <w:t xml:space="preserve">allow me the opportunity to understand </w:t>
       </w:r>
       <w:r>
         <w:rPr>
@@ -2238,15 +2430,7 @@
           <w:sz w:val="24"/>
           <w:szCs w:val="24"/>
         </w:rPr>
-        <w:t>I</w:t>
-      </w:r>
-      <w:r>
-        <w:rPr>
-          <w:rFonts w:ascii="Times New Roman" w:hAnsi="Times New Roman" w:cs="Times New Roman"/>
-          <w:sz w:val="24"/>
-          <w:szCs w:val="24"/>
-        </w:rPr>
-        <w:t xml:space="preserve"> </w:t>
+        <w:t xml:space="preserve">I </w:t>
       </w:r>
       <w:r>
         <w:rPr>
@@ -2262,23 +2446,7 @@
           <w:sz w:val="24"/>
           <w:szCs w:val="24"/>
         </w:rPr>
-        <w:t>request that Program Quality Assurance Services at DESE</w:t>
-      </w:r>
-      <w:r>
-        <w:rPr>
-          <w:rFonts w:ascii="Times New Roman" w:hAnsi="Times New Roman" w:cs="Times New Roman"/>
-          <w:sz w:val="24"/>
-          <w:szCs w:val="24"/>
-        </w:rPr>
-        <w:t xml:space="preserve"> address the</w:t>
-      </w:r>
-      <w:r>
-        <w:rPr>
-          <w:rFonts w:ascii="Times New Roman" w:hAnsi="Times New Roman" w:cs="Times New Roman"/>
-          <w:sz w:val="24"/>
-          <w:szCs w:val="24"/>
-        </w:rPr>
-        <w:t xml:space="preserve"> system-wide </w:t>
+        <w:t xml:space="preserve">request that Program Quality Assurance Services at DESE address the system-wide </w:t>
       </w:r>
       <w:r>
         <w:rPr>
@@ -2294,31 +2462,7 @@
           <w:sz w:val="24"/>
           <w:szCs w:val="24"/>
         </w:rPr>
-        <w:t xml:space="preserve"> </w:t>
-      </w:r>
-      <w:r>
-        <w:rPr>
-          <w:rFonts w:ascii="Times New Roman" w:hAnsi="Times New Roman" w:cs="Times New Roman"/>
-          <w:sz w:val="24"/>
-          <w:szCs w:val="24"/>
-        </w:rPr>
-        <w:t>in</w:t>
-      </w:r>
-      <w:r>
-        <w:rPr>
-          <w:rFonts w:ascii="Times New Roman" w:hAnsi="Times New Roman" w:cs="Times New Roman"/>
-          <w:sz w:val="24"/>
-          <w:szCs w:val="24"/>
-        </w:rPr>
-        <w:t xml:space="preserve"> this school</w:t>
-      </w:r>
-      <w:r>
-        <w:rPr>
-          <w:rFonts w:ascii="Times New Roman" w:hAnsi="Times New Roman" w:cs="Times New Roman"/>
-          <w:sz w:val="24"/>
-          <w:szCs w:val="24"/>
-        </w:rPr>
-        <w:t xml:space="preserve"> </w:t>
+        <w:t xml:space="preserve"> in this school </w:t>
       </w:r>
       <w:r>
         <w:rPr>
@@ -2477,15 +2621,7 @@
           <w:sz w:val="24"/>
           <w:szCs w:val="24"/>
         </w:rPr>
-        <w:t>staff</w:t>
-      </w:r>
-      <w:r>
-        <w:rPr>
-          <w:rFonts w:ascii="Times New Roman" w:hAnsi="Times New Roman" w:cs="Times New Roman"/>
-          <w:sz w:val="24"/>
-          <w:szCs w:val="24"/>
-        </w:rPr>
-        <w:t xml:space="preserve"> </w:t>
+        <w:t xml:space="preserve">staff </w:t>
       </w:r>
       <w:r>
         <w:rPr>
@@ -2501,39 +2637,7 @@
           <w:sz w:val="24"/>
           <w:szCs w:val="24"/>
         </w:rPr>
-        <w:t>administrat</w:t>
-      </w:r>
-      <w:r>
-        <w:rPr>
-          <w:rFonts w:ascii="Times New Roman" w:hAnsi="Times New Roman" w:cs="Times New Roman"/>
-          <w:sz w:val="24"/>
-          <w:szCs w:val="24"/>
-        </w:rPr>
-        <w:t>ors</w:t>
-      </w:r>
-      <w:r>
-        <w:rPr>
-          <w:rFonts w:ascii="Times New Roman" w:hAnsi="Times New Roman" w:cs="Times New Roman"/>
-          <w:sz w:val="24"/>
-          <w:szCs w:val="24"/>
-        </w:rPr>
-        <w:t xml:space="preserve"> </w:t>
-      </w:r>
-      <w:r>
-        <w:rPr>
-          <w:rFonts w:ascii="Times New Roman" w:hAnsi="Times New Roman" w:cs="Times New Roman"/>
-          <w:sz w:val="24"/>
-          <w:szCs w:val="24"/>
-        </w:rPr>
-        <w:t>stating</w:t>
-      </w:r>
-      <w:r>
-        <w:rPr>
-          <w:rFonts w:ascii="Times New Roman" w:hAnsi="Times New Roman" w:cs="Times New Roman"/>
-          <w:sz w:val="24"/>
-          <w:szCs w:val="24"/>
-        </w:rPr>
-        <w:t xml:space="preserve"> </w:t>
+        <w:t xml:space="preserve">administrators stating </w:t>
       </w:r>
       <w:r>
         <w:rPr>
@@ -2591,7 +2695,16 @@
           <w:sz w:val="24"/>
           <w:szCs w:val="24"/>
         </w:rPr>
-        <w:t>as required under</w:t>
+        <w:t xml:space="preserve">as </w:t>
+      </w:r>
+      <w:r>
+        <w:rPr>
+          <w:rFonts w:ascii="Times New Roman" w:hAnsi="Times New Roman" w:cs="Times New Roman"/>
+          <w:sz w:val="24"/>
+          <w:szCs w:val="24"/>
+        </w:rPr>
+        <w:lastRenderedPageBreak/>
+        <w:t>required under</w:t>
       </w:r>
       <w:r>
         <w:rPr>
@@ -2615,15 +2728,7 @@
           <w:sz w:val="24"/>
           <w:szCs w:val="24"/>
         </w:rPr>
-        <w:t>notice</w:t>
-      </w:r>
-      <w:r>
-        <w:rPr>
-          <w:rFonts w:ascii="Times New Roman" w:hAnsi="Times New Roman" w:cs="Times New Roman"/>
-          <w:sz w:val="24"/>
-          <w:szCs w:val="24"/>
-        </w:rPr>
-        <w:t xml:space="preserve"> </w:t>
+        <w:t xml:space="preserve">notice </w:t>
       </w:r>
       <w:r>
         <w:rPr>
@@ -2670,15 +2775,7 @@
           <w:sz w:val="24"/>
           <w:szCs w:val="24"/>
         </w:rPr>
-        <w:t>give parents</w:t>
-      </w:r>
-      <w:r>
-        <w:rPr>
-          <w:rFonts w:ascii="Times New Roman" w:hAnsi="Times New Roman" w:cs="Times New Roman"/>
-          <w:sz w:val="24"/>
-          <w:szCs w:val="24"/>
-        </w:rPr>
-        <w:t xml:space="preserve"> </w:t>
+        <w:t xml:space="preserve">give parents </w:t>
       </w:r>
       <w:r>
         <w:rPr>
@@ -3046,14 +3143,6 @@
           <w:rFonts w:ascii="Times New Roman" w:eastAsia="Times New Roman" w:hAnsi="Times New Roman" w:cs="Times New Roman"/>
           <w:sz w:val="24"/>
           <w:szCs w:val="24"/>
-        </w:rPr>
-        <w:t xml:space="preserve">Parent/Guardian Signature: </w:t>
-      </w:r>
-      <w:r>
-        <w:rPr>
-          <w:rFonts w:ascii="Times New Roman" w:eastAsia="Times New Roman" w:hAnsi="Times New Roman" w:cs="Times New Roman"/>
-          <w:sz w:val="24"/>
-          <w:szCs w:val="24"/>
           <w:u w:val="single"/>
         </w:rPr>
         <w:t>{{ parent.signature }}</w:t>
@@ -3073,19 +3162,10 @@
     </w:p>
     <w:p>
       <w:pPr>
-        <w:keepNext/>
-        <w:keepLines/>
-        <w:spacing w:after="0" w:line="240" w:lineRule="auto"/>
-        <w:rPr>
-          <w:rFonts w:ascii="Times New Roman" w:eastAsia="Times New Roman" w:hAnsi="Times New Roman" w:cs="Times New Roman"/>
-          <w:sz w:val="24"/>
-          <w:szCs w:val="24"/>
-        </w:rPr>
-      </w:pPr>
-    </w:p>
-    <w:p>
-      <w:pPr>
-        <w:rPr>
+        <w:rPr>
+          <w:rFonts w:ascii="Times New Roman" w:hAnsi="Times New Roman" w:cs="Times New Roman"/>
+          <w:sz w:val="24"/>
+          <w:szCs w:val="24"/>
           <w:u w:val="single"/>
         </w:rPr>
       </w:pPr>
@@ -3122,6 +3202,74 @@
           <w:u w:val="single"/>
         </w:rPr>
         <w:t>{{ parent.name.full() }}</w:t>
+      </w:r>
+    </w:p>
+    <w:p>
+      <w:pPr>
+        <w:rPr>
+          <w:rFonts w:ascii="Times New Roman" w:hAnsi="Times New Roman" w:cs="Times New Roman"/>
+          <w:sz w:val="24"/>
+          <w:szCs w:val="24"/>
+        </w:rPr>
+      </w:pPr>
+      <w:r>
+        <w:rPr>
+          <w:rFonts w:ascii="Times New Roman" w:hAnsi="Times New Roman" w:cs="Times New Roman"/>
+          <w:sz w:val="24"/>
+          <w:szCs w:val="24"/>
+        </w:rPr>
+        <w:t>{%p if parent.phone_numbers() %}</w:t>
+      </w:r>
+    </w:p>
+    <w:p>
+      <w:pPr>
+        <w:rPr>
+          <w:rFonts w:ascii="Times New Roman" w:hAnsi="Times New Roman" w:cs="Times New Roman"/>
+          <w:sz w:val="24"/>
+          <w:szCs w:val="24"/>
+        </w:rPr>
+      </w:pPr>
+      <w:r>
+        <w:rPr>
+          <w:rFonts w:ascii="Times New Roman" w:hAnsi="Times New Roman" w:cs="Times New Roman"/>
+          <w:sz w:val="24"/>
+          <w:szCs w:val="24"/>
+        </w:rPr>
+        <w:t>{{ parent.phone_numbers() }}</w:t>
+      </w:r>
+    </w:p>
+    <w:p>
+      <w:pPr>
+        <w:rPr>
+          <w:rFonts w:ascii="Times New Roman" w:hAnsi="Times New Roman" w:cs="Times New Roman"/>
+          <w:sz w:val="24"/>
+          <w:szCs w:val="24"/>
+        </w:rPr>
+      </w:pPr>
+      <w:r>
+        <w:rPr>
+          <w:rFonts w:ascii="Times New Roman" w:hAnsi="Times New Roman" w:cs="Times New Roman"/>
+          <w:sz w:val="24"/>
+          <w:szCs w:val="24"/>
+        </w:rPr>
+        <w:t>{%p endif %}</w:t>
+      </w:r>
+    </w:p>
+    <w:p>
+      <w:pPr>
+        <w:rPr>
+          <w:rFonts w:ascii="Times New Roman" w:hAnsi="Times New Roman" w:cs="Times New Roman"/>
+          <w:sz w:val="24"/>
+          <w:szCs w:val="24"/>
+        </w:rPr>
+      </w:pPr>
+      <w:r>
+        <w:rPr>
+          <w:rFonts w:ascii="Times New Roman" w:hAnsi="Times New Roman" w:cs="Times New Roman"/>
+          <w:sz w:val="24"/>
+          <w:szCs w:val="24"/>
+        </w:rPr>
+        <w:t>{{ showifdef('parent.email') }}</w:t>
       </w:r>
     </w:p>
     <w:sectPr>
@@ -3658,6 +3806,95 @@
     </w:lvl>
   </w:abstractNum>
   <w:abstractNum w:abstractNumId="4" w15:restartNumberingAfterBreak="0">
+    <w:nsid w:val="1EBD689A"/>
+    <w:multiLevelType w:val="hybridMultilevel"/>
+    <w:tmpl w:val="5498C192"/>
+    <w:lvl w:ilvl="0" w:tplc="04090011">
+      <w:start w:val="1"/>
+      <w:numFmt w:val="decimal"/>
+      <w:lvlText w:val="%1)"/>
+      <w:lvlJc w:val="left"/>
+      <w:pPr>
+        <w:ind w:left="720" w:hanging="360"/>
+      </w:pPr>
+      <w:rPr>
+        <w:rFonts w:eastAsia="Times New Roman" w:hint="default"/>
+      </w:rPr>
+    </w:lvl>
+    <w:lvl w:ilvl="1" w:tplc="04090019" w:tentative="1">
+      <w:start w:val="1"/>
+      <w:numFmt w:val="lowerLetter"/>
+      <w:lvlText w:val="%2."/>
+      <w:lvlJc w:val="left"/>
+      <w:pPr>
+        <w:ind w:left="1440" w:hanging="360"/>
+      </w:pPr>
+    </w:lvl>
+    <w:lvl w:ilvl="2" w:tplc="0409001B" w:tentative="1">
+      <w:start w:val="1"/>
+      <w:numFmt w:val="lowerRoman"/>
+      <w:lvlText w:val="%3."/>
+      <w:lvlJc w:val="right"/>
+      <w:pPr>
+        <w:ind w:left="2160" w:hanging="180"/>
+      </w:pPr>
+    </w:lvl>
+    <w:lvl w:ilvl="3" w:tplc="0409000F" w:tentative="1">
+      <w:start w:val="1"/>
+      <w:numFmt w:val="decimal"/>
+      <w:lvlText w:val="%4."/>
+      <w:lvlJc w:val="left"/>
+      <w:pPr>
+        <w:ind w:left="2880" w:hanging="360"/>
+      </w:pPr>
+    </w:lvl>
+    <w:lvl w:ilvl="4" w:tplc="04090019" w:tentative="1">
+      <w:start w:val="1"/>
+      <w:numFmt w:val="lowerLetter"/>
+      <w:lvlText w:val="%5."/>
+      <w:lvlJc w:val="left"/>
+      <w:pPr>
+        <w:ind w:left="3600" w:hanging="360"/>
+      </w:pPr>
+    </w:lvl>
+    <w:lvl w:ilvl="5" w:tplc="0409001B" w:tentative="1">
+      <w:start w:val="1"/>
+      <w:numFmt w:val="lowerRoman"/>
+      <w:lvlText w:val="%6."/>
+      <w:lvlJc w:val="right"/>
+      <w:pPr>
+        <w:ind w:left="4320" w:hanging="180"/>
+      </w:pPr>
+    </w:lvl>
+    <w:lvl w:ilvl="6" w:tplc="0409000F" w:tentative="1">
+      <w:start w:val="1"/>
+      <w:numFmt w:val="decimal"/>
+      <w:lvlText w:val="%7."/>
+      <w:lvlJc w:val="left"/>
+      <w:pPr>
+        <w:ind w:left="5040" w:hanging="360"/>
+      </w:pPr>
+    </w:lvl>
+    <w:lvl w:ilvl="7" w:tplc="04090019" w:tentative="1">
+      <w:start w:val="1"/>
+      <w:numFmt w:val="lowerLetter"/>
+      <w:lvlText w:val="%8."/>
+      <w:lvlJc w:val="left"/>
+      <w:pPr>
+        <w:ind w:left="5760" w:hanging="360"/>
+      </w:pPr>
+    </w:lvl>
+    <w:lvl w:ilvl="8" w:tplc="0409001B" w:tentative="1">
+      <w:start w:val="1"/>
+      <w:numFmt w:val="lowerRoman"/>
+      <w:lvlText w:val="%9."/>
+      <w:lvlJc w:val="right"/>
+      <w:pPr>
+        <w:ind w:left="6480" w:hanging="180"/>
+      </w:pPr>
+    </w:lvl>
+  </w:abstractNum>
+  <w:abstractNum w:abstractNumId="5" w15:restartNumberingAfterBreak="0">
     <w:nsid w:val="25BE2F8C"/>
     <w:multiLevelType w:val="hybridMultilevel"/>
     <w:tmpl w:val="B62C5448"/>
@@ -3743,7 +3980,93 @@
       </w:pPr>
     </w:lvl>
   </w:abstractNum>
-  <w:abstractNum w:abstractNumId="5" w15:restartNumberingAfterBreak="0">
+  <w:abstractNum w:abstractNumId="6" w15:restartNumberingAfterBreak="0">
+    <w:nsid w:val="2DC92D48"/>
+    <w:multiLevelType w:val="hybridMultilevel"/>
+    <w:tmpl w:val="B5A295F2"/>
+    <w:lvl w:ilvl="0" w:tplc="0409000F">
+      <w:start w:val="1"/>
+      <w:numFmt w:val="decimal"/>
+      <w:lvlText w:val="%1."/>
+      <w:lvlJc w:val="left"/>
+      <w:pPr>
+        <w:ind w:left="720" w:hanging="360"/>
+      </w:pPr>
+    </w:lvl>
+    <w:lvl w:ilvl="1" w:tplc="04090019" w:tentative="1">
+      <w:start w:val="1"/>
+      <w:numFmt w:val="lowerLetter"/>
+      <w:lvlText w:val="%2."/>
+      <w:lvlJc w:val="left"/>
+      <w:pPr>
+        <w:ind w:left="1440" w:hanging="360"/>
+      </w:pPr>
+    </w:lvl>
+    <w:lvl w:ilvl="2" w:tplc="0409001B" w:tentative="1">
+      <w:start w:val="1"/>
+      <w:numFmt w:val="lowerRoman"/>
+      <w:lvlText w:val="%3."/>
+      <w:lvlJc w:val="right"/>
+      <w:pPr>
+        <w:ind w:left="2160" w:hanging="180"/>
+      </w:pPr>
+    </w:lvl>
+    <w:lvl w:ilvl="3" w:tplc="0409000F" w:tentative="1">
+      <w:start w:val="1"/>
+      <w:numFmt w:val="decimal"/>
+      <w:lvlText w:val="%4."/>
+      <w:lvlJc w:val="left"/>
+      <w:pPr>
+        <w:ind w:left="2880" w:hanging="360"/>
+      </w:pPr>
+    </w:lvl>
+    <w:lvl w:ilvl="4" w:tplc="04090019" w:tentative="1">
+      <w:start w:val="1"/>
+      <w:numFmt w:val="lowerLetter"/>
+      <w:lvlText w:val="%5."/>
+      <w:lvlJc w:val="left"/>
+      <w:pPr>
+        <w:ind w:left="3600" w:hanging="360"/>
+      </w:pPr>
+    </w:lvl>
+    <w:lvl w:ilvl="5" w:tplc="0409001B" w:tentative="1">
+      <w:start w:val="1"/>
+      <w:numFmt w:val="lowerRoman"/>
+      <w:lvlText w:val="%6."/>
+      <w:lvlJc w:val="right"/>
+      <w:pPr>
+        <w:ind w:left="4320" w:hanging="180"/>
+      </w:pPr>
+    </w:lvl>
+    <w:lvl w:ilvl="6" w:tplc="0409000F" w:tentative="1">
+      <w:start w:val="1"/>
+      <w:numFmt w:val="decimal"/>
+      <w:lvlText w:val="%7."/>
+      <w:lvlJc w:val="left"/>
+      <w:pPr>
+        <w:ind w:left="5040" w:hanging="360"/>
+      </w:pPr>
+    </w:lvl>
+    <w:lvl w:ilvl="7" w:tplc="04090019" w:tentative="1">
+      <w:start w:val="1"/>
+      <w:numFmt w:val="lowerLetter"/>
+      <w:lvlText w:val="%8."/>
+      <w:lvlJc w:val="left"/>
+      <w:pPr>
+        <w:ind w:left="5760" w:hanging="360"/>
+      </w:pPr>
+    </w:lvl>
+    <w:lvl w:ilvl="8" w:tplc="0409001B" w:tentative="1">
+      <w:start w:val="1"/>
+      <w:numFmt w:val="lowerRoman"/>
+      <w:lvlText w:val="%9."/>
+      <w:lvlJc w:val="right"/>
+      <w:pPr>
+        <w:ind w:left="6480" w:hanging="180"/>
+      </w:pPr>
+    </w:lvl>
+  </w:abstractNum>
+  <w:abstractNum w:abstractNumId="7" w15:restartNumberingAfterBreak="0">
     <w:nsid w:val="32DA04D2"/>
     <w:multiLevelType w:val="hybridMultilevel"/>
     <w:tmpl w:val="A18623E0"/>
@@ -3832,7 +4155,7 @@
       </w:pPr>
     </w:lvl>
   </w:abstractNum>
-  <w:abstractNum w:abstractNumId="6" w15:restartNumberingAfterBreak="0">
+  <w:abstractNum w:abstractNumId="8" w15:restartNumberingAfterBreak="0">
     <w:nsid w:val="482B519A"/>
     <w:multiLevelType w:val="hybridMultilevel"/>
     <w:tmpl w:val="73669508"/>
@@ -3922,7 +4245,7 @@
       </w:pPr>
     </w:lvl>
   </w:abstractNum>
-  <w:abstractNum w:abstractNumId="7" w15:restartNumberingAfterBreak="0">
+  <w:abstractNum w:abstractNumId="9" w15:restartNumberingAfterBreak="0">
     <w:nsid w:val="518D452C"/>
     <w:multiLevelType w:val="hybridMultilevel"/>
     <w:tmpl w:val="A18623E0"/>
@@ -4011,7 +4334,7 @@
       </w:pPr>
     </w:lvl>
   </w:abstractNum>
-  <w:abstractNum w:abstractNumId="8" w15:restartNumberingAfterBreak="0">
+  <w:abstractNum w:abstractNumId="10" w15:restartNumberingAfterBreak="0">
     <w:nsid w:val="52927E96"/>
     <w:multiLevelType w:val="hybridMultilevel"/>
     <w:tmpl w:val="75D296DE"/>
@@ -4100,7 +4423,7 @@
       </w:pPr>
     </w:lvl>
   </w:abstractNum>
-  <w:abstractNum w:abstractNumId="9" w15:restartNumberingAfterBreak="0">
+  <w:abstractNum w:abstractNumId="11" w15:restartNumberingAfterBreak="0">
     <w:nsid w:val="563F702E"/>
     <w:multiLevelType w:val="hybridMultilevel"/>
     <w:tmpl w:val="E33E4B34"/>
@@ -4189,7 +4512,7 @@
       </w:pPr>
     </w:lvl>
   </w:abstractNum>
-  <w:abstractNum w:abstractNumId="10" w15:restartNumberingAfterBreak="0">
+  <w:abstractNum w:abstractNumId="12" w15:restartNumberingAfterBreak="0">
     <w:nsid w:val="71A33D30"/>
     <w:multiLevelType w:val="hybridMultilevel"/>
     <w:tmpl w:val="50EA7036"/>
@@ -4282,34 +4605,40 @@
     <w:abstractNumId w:val="1"/>
   </w:num>
   <w:num w:numId="2">
-    <w:abstractNumId w:val="4"/>
+    <w:abstractNumId w:val="5"/>
   </w:num>
   <w:num w:numId="3">
-    <w:abstractNumId w:val="8"/>
+    <w:abstractNumId w:val="10"/>
   </w:num>
   <w:num w:numId="4">
     <w:abstractNumId w:val="2"/>
   </w:num>
   <w:num w:numId="5">
-    <w:abstractNumId w:val="7"/>
+    <w:abstractNumId w:val="9"/>
   </w:num>
   <w:num w:numId="6">
-    <w:abstractNumId w:val="9"/>
+    <w:abstractNumId w:val="11"/>
   </w:num>
   <w:num w:numId="7">
     <w:abstractNumId w:val="3"/>
   </w:num>
   <w:num w:numId="8">
-    <w:abstractNumId w:val="10"/>
+    <w:abstractNumId w:val="12"/>
   </w:num>
   <w:num w:numId="9">
     <w:abstractNumId w:val="0"/>
   </w:num>
   <w:num w:numId="10">
+    <w:abstractNumId w:val="8"/>
+  </w:num>
+  <w:num w:numId="11">
+    <w:abstractNumId w:val="7"/>
+  </w:num>
+  <w:num w:numId="12">
     <w:abstractNumId w:val="6"/>
   </w:num>
-  <w:num w:numId="11">
-    <w:abstractNumId w:val="5"/>
+  <w:num w:numId="13">
+    <w:abstractNumId w:val="4"/>
   </w:num>
 </w:numbering>
 </file>
@@ -4712,7 +5041,6 @@
   <w:style w:type="character" w:default="1" w:styleId="DefaultParagraphFont">
     <w:name w:val="Default Paragraph Font"/>
     <w:uiPriority w:val="1"/>
-    <w:semiHidden/>
     <w:unhideWhenUsed/>
   </w:style>
   <w:style w:type="table" w:default="1" w:styleId="TableNormal">
@@ -5233,7 +5561,7 @@
 </file>
 
 <file path=customXml/itemProps1.xml><?xml version="1.0" encoding="utf-8"?>
-<ds:datastoreItem xmlns:ds="http://schemas.openxmlformats.org/officeDocument/2006/customXml" ds:itemID="{C805A0F7-4EBB-442F-8489-583CF4FD0906}">
+<ds:datastoreItem xmlns:ds="http://schemas.openxmlformats.org/officeDocument/2006/customXml" ds:itemID="{44451C03-2163-4BE6-8BF4-831F2788C3A2}">
   <ds:schemaRefs>
     <ds:schemaRef ds:uri="http://schemas.openxmlformats.org/officeDocument/2006/bibliography"/>
   </ds:schemaRefs>

</xml_diff>